<commit_message>
Corrected the use of Sobel filter
</commit_message>
<xml_diff>
--- a/docs/Cash Scanner Documentation.docx
+++ b/docs/Cash Scanner Documentation.docx
@@ -1,6 +1,6 @@
 
 <file path=word/document.xml><?xml version="1.0" encoding="utf-8"?>
-<w:document xmlns:wpc="http://schemas.microsoft.com/office/word/2010/wordprocessingCanvas" xmlns:mc="http://schemas.openxmlformats.org/markup-compatibility/2006" xmlns:o="urn:schemas-microsoft-com:office:office" xmlns:r="http://schemas.openxmlformats.org/officeDocument/2006/relationships" xmlns:m="http://schemas.openxmlformats.org/officeDocument/2006/math" xmlns:v="urn:schemas-microsoft-com:vml" xmlns:wp14="http://schemas.microsoft.com/office/word/2010/wordprocessingDrawing" xmlns:wp="http://schemas.openxmlformats.org/drawingml/2006/wordprocessingDrawing" xmlns:w10="urn:schemas-microsoft-com:office:word" xmlns:w="http://schemas.openxmlformats.org/wordprocessingml/2006/main" xmlns:w14="http://schemas.microsoft.com/office/word/2010/wordml" xmlns:wpg="http://schemas.microsoft.com/office/word/2010/wordprocessingGroup" xmlns:wpi="http://schemas.microsoft.com/office/word/2010/wordprocessingInk" xmlns:wne="http://schemas.microsoft.com/office/word/2006/wordml" xmlns:wps="http://schemas.microsoft.com/office/word/2010/wordprocessingShape" mc:Ignorable="w14 wp14">
+<w:document xmlns:wpc="http://schemas.microsoft.com/office/word/2010/wordprocessingCanvas" xmlns:mc="http://schemas.openxmlformats.org/markup-compatibility/2006" xmlns:o="urn:schemas-microsoft-com:office:office" xmlns:r="http://schemas.openxmlformats.org/officeDocument/2006/relationships" xmlns:m="http://schemas.openxmlformats.org/officeDocument/2006/math" xmlns:v="urn:schemas-microsoft-com:vml" xmlns:wp14="http://schemas.microsoft.com/office/word/2010/wordprocessingDrawing" xmlns:wp="http://schemas.openxmlformats.org/drawingml/2006/wordprocessingDrawing" xmlns:w10="urn:schemas-microsoft-com:office:word" xmlns:w="http://schemas.openxmlformats.org/wordprocessingml/2006/main" xmlns:w14="http://schemas.microsoft.com/office/word/2010/wordml" xmlns:w15="http://schemas.microsoft.com/office/word/2012/wordml" xmlns:wpg="http://schemas.microsoft.com/office/word/2010/wordprocessingGroup" xmlns:wpi="http://schemas.microsoft.com/office/word/2010/wordprocessingInk" xmlns:wne="http://schemas.microsoft.com/office/word/2006/wordml" xmlns:wps="http://schemas.microsoft.com/office/word/2010/wordprocessingShape" mc:Ignorable="w14 w15 wp14">
   <w:body>
     <w:p>
       <w:pPr>
@@ -487,21 +487,8 @@
                 <w:szCs w:val="26"/>
                 <w:lang w:eastAsia="bg-BG"/>
               </w:rPr>
-              <w:t xml:space="preserve">Румен </w:t>
+              <w:t>Румен Палетов</w:t>
             </w:r>
-            <w:proofErr w:type="spellStart"/>
-            <w:r>
-              <w:rPr>
-                <w:rFonts w:ascii="Arial" w:eastAsia="Times New Roman" w:hAnsi="Arial" w:cs="Arial"/>
-                <w:i/>
-                <w:color w:val="000000"/>
-                <w:sz w:val="26"/>
-                <w:szCs w:val="26"/>
-                <w:lang w:eastAsia="bg-BG"/>
-              </w:rPr>
-              <w:t>Палетов</w:t>
-            </w:r>
-            <w:proofErr w:type="spellEnd"/>
           </w:p>
         </w:tc>
         <w:tc>
@@ -538,7 +525,6 @@
                 <w:lang w:eastAsia="bg-BG"/>
               </w:rPr>
             </w:pPr>
-            <w:proofErr w:type="spellStart"/>
             <w:r>
               <w:rPr>
                 <w:rFonts w:ascii="Arial" w:eastAsia="Times New Roman" w:hAnsi="Arial" w:cs="Arial"/>
@@ -548,19 +534,7 @@
                 <w:szCs w:val="26"/>
                 <w:lang w:eastAsia="bg-BG"/>
               </w:rPr>
-              <w:t>Фн</w:t>
-            </w:r>
-            <w:proofErr w:type="spellEnd"/>
-            <w:r>
-              <w:rPr>
-                <w:rFonts w:ascii="Arial" w:eastAsia="Times New Roman" w:hAnsi="Arial" w:cs="Arial"/>
-                <w:i/>
-                <w:color w:val="000000"/>
-                <w:sz w:val="26"/>
-                <w:szCs w:val="26"/>
-                <w:lang w:eastAsia="bg-BG"/>
-              </w:rPr>
-              <w:t>. 80555</w:t>
+              <w:t>Фн. 80555</w:t>
             </w:r>
           </w:p>
         </w:tc>
@@ -650,7 +624,6 @@
                 <w:lang w:eastAsia="bg-BG"/>
               </w:rPr>
             </w:pPr>
-            <w:proofErr w:type="spellStart"/>
             <w:r>
               <w:rPr>
                 <w:rFonts w:ascii="Arial" w:eastAsia="Times New Roman" w:hAnsi="Arial" w:cs="Arial"/>
@@ -660,19 +633,7 @@
                 <w:szCs w:val="26"/>
                 <w:lang w:eastAsia="bg-BG"/>
               </w:rPr>
-              <w:t>Фн</w:t>
-            </w:r>
-            <w:proofErr w:type="spellEnd"/>
-            <w:r>
-              <w:rPr>
-                <w:rFonts w:ascii="Arial" w:eastAsia="Times New Roman" w:hAnsi="Arial" w:cs="Arial"/>
-                <w:i/>
-                <w:color w:val="000000"/>
-                <w:sz w:val="26"/>
-                <w:szCs w:val="26"/>
-                <w:lang w:eastAsia="bg-BG"/>
-              </w:rPr>
-              <w:t>. 80507</w:t>
+              <w:t>Фн. 80507</w:t>
             </w:r>
           </w:p>
         </w:tc>
@@ -762,7 +723,6 @@
                 <w:lang w:eastAsia="bg-BG"/>
               </w:rPr>
             </w:pPr>
-            <w:proofErr w:type="spellStart"/>
             <w:r>
               <w:rPr>
                 <w:rFonts w:ascii="Arial" w:eastAsia="Times New Roman" w:hAnsi="Arial" w:cs="Arial"/>
@@ -772,19 +732,7 @@
                 <w:szCs w:val="26"/>
                 <w:lang w:eastAsia="bg-BG"/>
               </w:rPr>
-              <w:t>Фн</w:t>
-            </w:r>
-            <w:proofErr w:type="spellEnd"/>
-            <w:r>
-              <w:rPr>
-                <w:rFonts w:ascii="Arial" w:eastAsia="Times New Roman" w:hAnsi="Arial" w:cs="Arial"/>
-                <w:i/>
-                <w:color w:val="000000"/>
-                <w:sz w:val="26"/>
-                <w:szCs w:val="26"/>
-                <w:lang w:eastAsia="bg-BG"/>
-              </w:rPr>
-              <w:t>. 80614</w:t>
+              <w:t>Фн. 80614</w:t>
             </w:r>
           </w:p>
         </w:tc>
@@ -3741,8 +3689,6 @@
         </w:rPr>
       </w:pPr>
       <w:bookmarkStart w:id="1" w:name="_Toc378260277"/>
-      <w:bookmarkStart w:id="2" w:name="_GoBack"/>
-      <w:bookmarkEnd w:id="2"/>
       <w:r>
         <w:rPr>
           <w:rFonts w:eastAsia="Times New Roman"/>
@@ -3818,7 +3764,7 @@
           <w:lang w:val="ru-RU" w:eastAsia="bg-BG"/>
         </w:rPr>
       </w:pPr>
-      <w:bookmarkStart w:id="3" w:name="_Toc378260278"/>
+      <w:bookmarkStart w:id="2" w:name="_Toc378260278"/>
       <w:r>
         <w:rPr>
           <w:rFonts w:eastAsia="Times New Roman"/>
@@ -3826,7 +3772,7 @@
         </w:rPr>
         <w:t>Откриване на ръб</w:t>
       </w:r>
-      <w:bookmarkEnd w:id="3"/>
+      <w:bookmarkEnd w:id="2"/>
     </w:p>
     <w:p>
       <w:pPr>
@@ -3840,7 +3786,7 @@
           <w:lang w:val="en-US" w:eastAsia="bg-BG"/>
         </w:rPr>
       </w:pPr>
-      <w:bookmarkStart w:id="4" w:name="_Toc378260279"/>
+      <w:bookmarkStart w:id="3" w:name="_Toc378260279"/>
       <w:proofErr w:type="spellStart"/>
       <w:r>
         <w:rPr>
@@ -3849,7 +3795,7 @@
         </w:rPr>
         <w:t>Sobel</w:t>
       </w:r>
-      <w:bookmarkEnd w:id="4"/>
+      <w:bookmarkEnd w:id="3"/>
       <w:proofErr w:type="spellEnd"/>
       <w:r>
         <w:rPr>
@@ -3873,25 +3819,7 @@
           <w:color w:val="000000"/>
           <w:lang w:eastAsia="bg-BG"/>
         </w:rPr>
-        <w:t xml:space="preserve">Естествените изображения представляват поредица от пискели, с различни стойности за R, G и B. От гледна точка на опростяване на работата на Hough трансформацията, такова изображение не е подходящо за директна обработка. Трансофрамцията използва полутонови изображения, като за целта чрез всеки един пиксел определя линии и криви за правоъгълници и окръжности, затова готово изображение с определени ръбове ще е много полезно. В този пример операторът Sobel в OpenCV се използва  за откриване на ръбове. Преди обаче, да изполваме тази операция, е необходимо да изпълним няколко предварителни стъпки. Първо необходимо е RGB изображение да се проемни в полу-тоново. Новото изображение се филтрира от Гаусова операция за редуциране на „шум“. Едва след това полученото изображение се подлага на Sobel операция. Тази операция е лесна за имплементиране но откритите линии са много дебели. За Hough трансформация ни е необходимо намерените линии да са единични. Затова дебелите линии трябва да бъдат „потиснати“. Начинът, по който да постигнем това е да изберем най-добре съвпадащата линия между стойностите на пикселите на съседите. Сега, входно изображение е готово за </w:t>
-      </w:r>
-      <w:proofErr w:type="spellStart"/>
-      <w:r>
-        <w:rPr>
-          <w:rFonts w:ascii="Arial" w:eastAsia="Times New Roman" w:hAnsi="Arial" w:cs="Arial"/>
-          <w:color w:val="000000"/>
-          <w:lang w:eastAsia="bg-BG"/>
-        </w:rPr>
-        <w:t>Hough</w:t>
-      </w:r>
-      <w:proofErr w:type="spellEnd"/>
-      <w:r>
-        <w:rPr>
-          <w:rFonts w:ascii="Arial" w:eastAsia="Times New Roman" w:hAnsi="Arial" w:cs="Arial"/>
-          <w:color w:val="000000"/>
-          <w:lang w:eastAsia="bg-BG"/>
-        </w:rPr>
-        <w:t xml:space="preserve"> трансформация.</w:t>
+        <w:t>Естествените изображения представляват поредица от пискели, с различни стойности за R, G и B. От гледна точка на опростяване на работата на Hough трансформацията, такова изображение не е подходящо за директна обработка. Трансофрамцията използва полутонови изображения, като за целта чрез всеки един пиксел определя линии и криви за правоъгълници и окръжности, затова готово изображение с определени ръбове ще е много полезно. В този пример операторът Sobel в OpenCV се използва  за откриване на ръбове. Преди обаче, да изполваме тази операция, е необходимо да изпълним няколко предварителни стъпки. Първо необходимо е RGB изображение да се проемни в полу-тоново. Новото изображение се филтрира от Гаусова операция за редуциране на „шум“. Едва след това полученото изображение се подлага на Sobel операция. Тази операция е лесна за имплементиране но откритите линии са много дебели. За Hough трансформация ни е необходимо намерените линии да са единични. Затова дебелите линии трябва да бъдат „потиснати“. Начинът, по който да постигнем това е да изберем най-добре съвпадащата линия между стойностите на пикселите на съседите. Сега, входно изображение е готово за Hough трансформация.</w:t>
       </w:r>
     </w:p>
     <w:p>
@@ -3907,7 +3835,7 @@
           <w:lang w:val="ru-RU" w:eastAsia="bg-BG"/>
         </w:rPr>
       </w:pPr>
-      <w:bookmarkStart w:id="5" w:name="_Toc378260280"/>
+      <w:bookmarkStart w:id="4" w:name="_Toc378260280"/>
       <w:r>
         <w:rPr>
           <w:rFonts w:eastAsia="Times New Roman"/>
@@ -3915,7 +3843,7 @@
         </w:rPr>
         <w:t>Canny edge detector</w:t>
       </w:r>
-      <w:bookmarkEnd w:id="5"/>
+      <w:bookmarkEnd w:id="4"/>
     </w:p>
     <w:p>
       <w:pPr>
@@ -3994,79 +3922,15 @@
           <w:color w:val="000000"/>
           <w:lang w:eastAsia="bg-BG"/>
         </w:rPr>
-        <w:t xml:space="preserve">За да се приложи </w:t>
-      </w:r>
-      <w:proofErr w:type="spellStart"/>
-      <w:r>
-        <w:rPr>
-          <w:rFonts w:ascii="Arial" w:eastAsia="Times New Roman" w:hAnsi="Arial" w:cs="Arial"/>
-          <w:color w:val="000000"/>
-          <w:lang w:eastAsia="bg-BG"/>
-        </w:rPr>
-        <w:t>алгоритъмът</w:t>
-      </w:r>
-      <w:proofErr w:type="spellEnd"/>
-      <w:r>
-        <w:rPr>
-          <w:rFonts w:ascii="Arial" w:eastAsia="Times New Roman" w:hAnsi="Arial" w:cs="Arial"/>
-          <w:color w:val="000000"/>
-          <w:lang w:eastAsia="bg-BG"/>
-        </w:rPr>
-        <w:t xml:space="preserve">, трябва да се следва поредица от стъпки. Откриване Първо - изглаждане на изображение с </w:t>
-      </w:r>
-      <w:proofErr w:type="spellStart"/>
-      <w:r>
-        <w:rPr>
-          <w:rFonts w:ascii="Arial" w:eastAsia="Times New Roman" w:hAnsi="Arial" w:cs="Arial"/>
-          <w:color w:val="000000"/>
-          <w:lang w:eastAsia="bg-BG"/>
-        </w:rPr>
-        <w:t>Гаусово</w:t>
-      </w:r>
-      <w:proofErr w:type="spellEnd"/>
-      <w:r>
-        <w:rPr>
-          <w:rFonts w:ascii="Arial" w:eastAsia="Times New Roman" w:hAnsi="Arial" w:cs="Arial"/>
-          <w:color w:val="000000"/>
-          <w:lang w:eastAsia="bg-BG"/>
-        </w:rPr>
-        <w:t xml:space="preserve"> филтриране. След изчисляване на величина и ориентация на градиента, използвайки крайна разлика приближения за частните производни. След това се прилага </w:t>
-      </w:r>
-      <w:proofErr w:type="spellStart"/>
-      <w:r>
-        <w:rPr>
-          <w:rFonts w:ascii="Arial" w:eastAsia="Times New Roman" w:hAnsi="Arial" w:cs="Arial"/>
-          <w:color w:val="000000"/>
-          <w:lang w:eastAsia="bg-BG"/>
-        </w:rPr>
-        <w:t>nonmaxima</w:t>
-      </w:r>
-      <w:proofErr w:type="spellEnd"/>
-      <w:r>
-        <w:rPr>
-          <w:rFonts w:ascii="Arial" w:eastAsia="Times New Roman" w:hAnsi="Arial" w:cs="Arial"/>
-          <w:color w:val="000000"/>
-          <w:lang w:eastAsia="bg-BG"/>
-        </w:rPr>
-        <w:t xml:space="preserve"> „потискане“ на величината на градиента. </w:t>
-      </w:r>
-      <w:proofErr w:type="spellStart"/>
-      <w:r>
-        <w:rPr>
-          <w:rFonts w:ascii="Arial" w:eastAsia="Times New Roman" w:hAnsi="Arial" w:cs="Arial"/>
-          <w:color w:val="000000"/>
-          <w:lang w:eastAsia="bg-BG"/>
-        </w:rPr>
-        <w:t>Nonmaximum</w:t>
-      </w:r>
-      <w:proofErr w:type="spellEnd"/>
-      <w:r>
-        <w:rPr>
-          <w:rFonts w:ascii="Arial" w:eastAsia="Times New Roman" w:hAnsi="Arial" w:cs="Arial"/>
-          <w:color w:val="000000"/>
-          <w:lang w:eastAsia="bg-BG"/>
-        </w:rPr>
-        <w:t xml:space="preserve"> потискане се използва, за да се проследи по ръба в посока на ръба и да потисне </w:t>
+        <w:t xml:space="preserve">За да се приложи алгоритъмът, трябва да се следва поредица от стъпки. Откриване Първо - изглаждане на изображение с Гаусово филтриране. След изчисляване на величина и ориентация на градиента, използвайки крайна разлика приближения за частните производни. След това се прилага nonmaxima „потискане“ на величината на градиента. </w:t>
+      </w:r>
+      <w:r>
+        <w:rPr>
+          <w:rFonts w:ascii="Arial" w:eastAsia="Times New Roman" w:hAnsi="Arial" w:cs="Arial"/>
+          <w:color w:val="000000"/>
+          <w:lang w:eastAsia="bg-BG"/>
+        </w:rPr>
+        <w:t xml:space="preserve">Nonmaximum потискане се използва, за да се проследи по ръба в посока на ръба и да потисне </w:t>
       </w:r>
       <w:r>
         <w:rPr>
@@ -4082,16 +3946,7 @@
           <w:color w:val="000000"/>
           <w:lang w:eastAsia="bg-BG"/>
         </w:rPr>
-        <w:t xml:space="preserve"> </w:t>
-      </w:r>
-      <w:proofErr w:type="spellStart"/>
-      <w:r>
-        <w:rPr>
-          <w:rFonts w:ascii="Arial" w:eastAsia="Times New Roman" w:hAnsi="Arial" w:cs="Arial"/>
-          <w:color w:val="000000"/>
-          <w:lang w:eastAsia="bg-BG"/>
-        </w:rPr>
-        <w:t>пиксел</w:t>
+        <w:t xml:space="preserve"> пиксел</w:t>
       </w:r>
       <w:r>
         <w:rPr>
@@ -4101,7 +3956,6 @@
         </w:rPr>
         <w:t>ова</w:t>
       </w:r>
-      <w:proofErr w:type="spellEnd"/>
       <w:r>
         <w:rPr>
           <w:rFonts w:ascii="Arial" w:eastAsia="Times New Roman" w:hAnsi="Arial" w:cs="Arial"/>
@@ -4181,18 +4035,16 @@
           <w:color w:val="000000"/>
           <w:lang w:eastAsia="bg-BG"/>
         </w:rPr>
-        <w:t xml:space="preserve">рилагане на </w:t>
-      </w:r>
-      <w:proofErr w:type="spellStart"/>
-      <w:r>
-        <w:rPr>
-          <w:rFonts w:ascii="Arial" w:eastAsia="Times New Roman" w:hAnsi="Arial" w:cs="Arial"/>
-          <w:color w:val="000000"/>
-          <w:lang w:eastAsia="bg-BG"/>
-        </w:rPr>
-        <w:t>double</w:t>
-      </w:r>
-      <w:proofErr w:type="spellEnd"/>
+        <w:t>рилагане на double threshold алгоритъм</w:t>
+      </w:r>
+      <w:r>
+        <w:rPr>
+          <w:rFonts w:ascii="Arial" w:eastAsia="Times New Roman" w:hAnsi="Arial" w:cs="Arial"/>
+          <w:color w:val="000000"/>
+          <w:lang w:eastAsia="bg-BG"/>
+        </w:rPr>
+        <w:t xml:space="preserve"> за откриване и свързване ръбове.</w:t>
+      </w:r>
       <w:r>
         <w:rPr>
           <w:rFonts w:ascii="Arial" w:eastAsia="Times New Roman" w:hAnsi="Arial" w:cs="Arial"/>
@@ -4201,65 +4053,13 @@
         </w:rPr>
         <w:t xml:space="preserve"> </w:t>
       </w:r>
-      <w:proofErr w:type="spellStart"/>
-      <w:r>
-        <w:rPr>
-          <w:rFonts w:ascii="Arial" w:eastAsia="Times New Roman" w:hAnsi="Arial" w:cs="Arial"/>
-          <w:color w:val="000000"/>
-          <w:lang w:eastAsia="bg-BG"/>
-        </w:rPr>
-        <w:t>threshold</w:t>
-      </w:r>
-      <w:proofErr w:type="spellEnd"/>
-      <w:r>
-        <w:rPr>
-          <w:rFonts w:ascii="Arial" w:eastAsia="Times New Roman" w:hAnsi="Arial" w:cs="Arial"/>
-          <w:color w:val="000000"/>
-          <w:lang w:eastAsia="bg-BG"/>
-        </w:rPr>
-        <w:t xml:space="preserve"> алгоритъм</w:t>
-      </w:r>
-      <w:r>
-        <w:rPr>
-          <w:rFonts w:ascii="Arial" w:eastAsia="Times New Roman" w:hAnsi="Arial" w:cs="Arial"/>
-          <w:color w:val="000000"/>
-          <w:lang w:eastAsia="bg-BG"/>
-        </w:rPr>
-        <w:t xml:space="preserve"> за откриване и свързване ръбове.</w:t>
-      </w:r>
-      <w:r>
-        <w:rPr>
-          <w:rFonts w:ascii="Arial" w:eastAsia="Times New Roman" w:hAnsi="Arial" w:cs="Arial"/>
-          <w:color w:val="000000"/>
-          <w:lang w:eastAsia="bg-BG"/>
-        </w:rPr>
-        <w:t xml:space="preserve"> </w:t>
-      </w:r>
-      <w:r>
-        <w:rPr>
-          <w:rFonts w:ascii="Arial" w:eastAsia="Times New Roman" w:hAnsi="Arial" w:cs="Arial"/>
-          <w:color w:val="000000"/>
-          <w:lang w:eastAsia="bg-BG"/>
-        </w:rPr>
-        <w:t xml:space="preserve">Изображението е готово за </w:t>
-      </w:r>
-      <w:proofErr w:type="spellStart"/>
-      <w:r>
-        <w:rPr>
-          <w:rFonts w:ascii="Arial" w:eastAsia="Times New Roman" w:hAnsi="Arial" w:cs="Arial"/>
-          <w:color w:val="000000"/>
-          <w:lang w:eastAsia="bg-BG"/>
-        </w:rPr>
-        <w:t>Hough</w:t>
-      </w:r>
-      <w:proofErr w:type="spellEnd"/>
-      <w:r>
-        <w:rPr>
-          <w:rFonts w:ascii="Arial" w:eastAsia="Times New Roman" w:hAnsi="Arial" w:cs="Arial"/>
-          <w:color w:val="000000"/>
-          <w:lang w:eastAsia="bg-BG"/>
-        </w:rPr>
-        <w:t xml:space="preserve"> Трансформация.</w:t>
+      <w:r>
+        <w:rPr>
+          <w:rFonts w:ascii="Arial" w:eastAsia="Times New Roman" w:hAnsi="Arial" w:cs="Arial"/>
+          <w:color w:val="000000"/>
+          <w:lang w:eastAsia="bg-BG"/>
+        </w:rPr>
+        <w:t>Изображението е готово за Hough Трансформация.</w:t>
       </w:r>
     </w:p>
     <w:p>
@@ -4275,7 +4075,7 @@
           <w:lang w:eastAsia="bg-BG"/>
         </w:rPr>
       </w:pPr>
-      <w:bookmarkStart w:id="6" w:name="_Toc378260281"/>
+      <w:bookmarkStart w:id="5" w:name="_Toc378260281"/>
       <w:r>
         <w:rPr>
           <w:rFonts w:eastAsia="Times New Roman"/>
@@ -4283,7 +4083,7 @@
         </w:rPr>
         <w:t>Сравнение между двата алгоритъма</w:t>
       </w:r>
-      <w:bookmarkEnd w:id="6"/>
+      <w:bookmarkEnd w:id="5"/>
       <w:r>
         <w:rPr>
           <w:rFonts w:eastAsia="Times New Roman"/>
@@ -4601,18 +4401,8 @@
           <w:lang w:eastAsia="bg-BG"/>
         </w:rPr>
         <w:br/>
-        <w:t xml:space="preserve">За </w:t>
-      </w:r>
-      <w:proofErr w:type="spellStart"/>
-      <w:r>
-        <w:rPr>
-          <w:rFonts w:ascii="Arial" w:eastAsia="Times New Roman" w:hAnsi="Arial" w:cs="Arial"/>
-          <w:color w:val="000000"/>
-          <w:lang w:eastAsia="bg-BG"/>
-        </w:rPr>
-        <w:t>Canny</w:t>
-      </w:r>
-      <w:proofErr w:type="spellEnd"/>
+        <w:t>За Canny</w:t>
+      </w:r>
       <w:r>
         <w:rPr>
           <w:rFonts w:ascii="Arial" w:eastAsia="Times New Roman" w:hAnsi="Arial" w:cs="Arial"/>
@@ -4653,7 +4443,6 @@
         </w:rPr>
         <w:t xml:space="preserve"> </w:t>
       </w:r>
-      <w:proofErr w:type="spellStart"/>
       <w:r>
         <w:rPr>
           <w:rFonts w:ascii="Arial" w:eastAsia="Times New Roman" w:hAnsi="Arial" w:cs="Arial"/>
@@ -4662,7 +4451,6 @@
         </w:rPr>
         <w:t>алгоритъмът</w:t>
       </w:r>
-      <w:proofErr w:type="spellEnd"/>
       <w:r>
         <w:rPr>
           <w:rFonts w:ascii="Arial" w:eastAsia="Times New Roman" w:hAnsi="Arial" w:cs="Arial"/>
@@ -4677,18 +4465,8 @@
           <w:color w:val="000000"/>
           <w:lang w:eastAsia="bg-BG"/>
         </w:rPr>
-        <w:t xml:space="preserve">ръбовете се откриват </w:t>
-      </w:r>
-      <w:proofErr w:type="spellStart"/>
-      <w:r>
-        <w:rPr>
-          <w:rFonts w:ascii="Arial" w:eastAsia="Times New Roman" w:hAnsi="Arial" w:cs="Arial"/>
-          <w:color w:val="000000"/>
-          <w:lang w:eastAsia="bg-BG"/>
-        </w:rPr>
-        <w:t>гладъки</w:t>
-      </w:r>
-      <w:proofErr w:type="spellEnd"/>
+        <w:t>ръбовете се откриват гладъки</w:t>
+      </w:r>
       <w:r>
         <w:rPr>
           <w:rFonts w:ascii="Arial" w:eastAsia="Times New Roman" w:hAnsi="Arial" w:cs="Arial"/>
@@ -4762,23 +4540,13 @@
         </w:rPr>
         <w:t xml:space="preserve">. </w:t>
       </w:r>
-      <w:proofErr w:type="spellStart"/>
-      <w:r>
-        <w:rPr>
-          <w:rFonts w:ascii="Arial" w:eastAsia="Times New Roman" w:hAnsi="Arial" w:cs="Arial"/>
-          <w:color w:val="000000"/>
-          <w:lang w:eastAsia="bg-BG"/>
-        </w:rPr>
-        <w:t>Canny</w:t>
-      </w:r>
-      <w:proofErr w:type="spellEnd"/>
-      <w:r>
-        <w:rPr>
-          <w:rFonts w:ascii="Arial" w:eastAsia="Times New Roman" w:hAnsi="Arial" w:cs="Arial"/>
-          <w:color w:val="000000"/>
-          <w:lang w:eastAsia="bg-BG"/>
-        </w:rPr>
-        <w:t xml:space="preserve"> </w:t>
+      <w:r>
+        <w:rPr>
+          <w:rFonts w:ascii="Arial" w:eastAsia="Times New Roman" w:hAnsi="Arial" w:cs="Arial"/>
+          <w:color w:val="000000"/>
+          <w:lang w:eastAsia="bg-BG"/>
+        </w:rPr>
+        <w:t xml:space="preserve">Canny </w:t>
       </w:r>
       <w:r>
         <w:rPr>
@@ -4935,7 +4703,15 @@
           <w:color w:val="000000"/>
           <w:lang w:eastAsia="bg-BG"/>
         </w:rPr>
-        <w:t xml:space="preserve">, но пък </w:t>
+        <w:t>, a</w:t>
+      </w:r>
+      <w:r>
+        <w:rPr>
+          <w:rFonts w:ascii="Arial" w:eastAsia="Times New Roman" w:hAnsi="Arial" w:cs="Arial"/>
+          <w:color w:val="000000"/>
+          <w:lang w:eastAsia="bg-BG"/>
+        </w:rPr>
+        <w:t xml:space="preserve"> пък </w:t>
       </w:r>
       <w:proofErr w:type="spellStart"/>
       <w:proofErr w:type="gramStart"/>
@@ -4963,197 +4739,131 @@
           <w:color w:val="000000"/>
           <w:lang w:val="ru-RU" w:eastAsia="bg-BG"/>
         </w:rPr>
-        <w:t xml:space="preserve"> много по – </w:t>
+        <w:t xml:space="preserve"> много по – бърз.</w:t>
+      </w:r>
+      <w:r>
+        <w:rPr>
+          <w:rFonts w:ascii="Arial" w:eastAsia="Times New Roman" w:hAnsi="Arial" w:cs="Arial"/>
+          <w:color w:val="000000"/>
+          <w:lang w:val="ru-RU" w:eastAsia="bg-BG"/>
+        </w:rPr>
+        <w:t xml:space="preserve"> Въпреки това</w:t>
+      </w:r>
+      <w:r>
+        <w:rPr>
+          <w:rFonts w:ascii="Arial" w:eastAsia="Times New Roman" w:hAnsi="Arial" w:cs="Arial"/>
+          <w:color w:val="000000"/>
+          <w:lang w:val="ru-RU" w:eastAsia="bg-BG"/>
+        </w:rPr>
+        <w:t xml:space="preserve"> качество</w:t>
+      </w:r>
+      <w:r>
+        <w:rPr>
+          <w:rFonts w:ascii="Arial" w:eastAsia="Times New Roman" w:hAnsi="Arial" w:cs="Arial"/>
+          <w:color w:val="000000"/>
+          <w:lang w:val="ru-RU" w:eastAsia="bg-BG"/>
+        </w:rPr>
+        <w:t xml:space="preserve"> на ръбовете получавано при </w:t>
+      </w:r>
+      <w:r>
+        <w:rPr>
+          <w:rFonts w:ascii="Arial" w:eastAsia="Times New Roman" w:hAnsi="Arial" w:cs="Arial"/>
+          <w:color w:val="000000"/>
+          <w:lang w:val="en-US" w:eastAsia="bg-BG"/>
+        </w:rPr>
+        <w:t>Canny</w:t>
+      </w:r>
+      <w:r>
+        <w:rPr>
+          <w:rFonts w:ascii="Arial" w:eastAsia="Times New Roman" w:hAnsi="Arial" w:cs="Arial"/>
+          <w:color w:val="000000"/>
+          <w:lang w:val="ru-RU" w:eastAsia="bg-BG"/>
+        </w:rPr>
+        <w:t xml:space="preserve"> </w:t>
+      </w:r>
+      <w:r>
+        <w:rPr>
+          <w:rFonts w:ascii="Arial" w:eastAsia="Times New Roman" w:hAnsi="Arial" w:cs="Arial"/>
+          <w:color w:val="000000"/>
+          <w:lang w:val="en-US" w:eastAsia="bg-BG"/>
+        </w:rPr>
+        <w:t>edge</w:t>
+      </w:r>
+      <w:r>
+        <w:rPr>
+          <w:rFonts w:ascii="Arial" w:eastAsia="Times New Roman" w:hAnsi="Arial" w:cs="Arial"/>
+          <w:color w:val="000000"/>
+          <w:lang w:val="ru-RU" w:eastAsia="bg-BG"/>
+        </w:rPr>
+        <w:t xml:space="preserve"> </w:t>
+      </w:r>
+      <w:r>
+        <w:rPr>
+          <w:rFonts w:ascii="Arial" w:eastAsia="Times New Roman" w:hAnsi="Arial" w:cs="Arial"/>
+          <w:color w:val="000000"/>
+          <w:lang w:val="en-US" w:eastAsia="bg-BG"/>
+        </w:rPr>
+        <w:t>detector</w:t>
+      </w:r>
+      <w:r>
+        <w:rPr>
+          <w:rFonts w:ascii="Arial" w:eastAsia="Times New Roman" w:hAnsi="Arial" w:cs="Arial"/>
+          <w:color w:val="000000"/>
+          <w:lang w:val="en-US" w:eastAsia="bg-BG"/>
+        </w:rPr>
+        <w:t xml:space="preserve">, </w:t>
+      </w:r>
+      <w:r>
+        <w:rPr>
+          <w:rFonts w:ascii="Arial" w:eastAsia="Times New Roman" w:hAnsi="Arial" w:cs="Arial"/>
+          <w:color w:val="000000"/>
+          <w:lang w:eastAsia="bg-BG"/>
+        </w:rPr>
+        <w:t>бързината</w:t>
+      </w:r>
+      <w:bookmarkStart w:id="6" w:name="_GoBack"/>
+      <w:bookmarkEnd w:id="6"/>
+      <w:r>
+        <w:rPr>
+          <w:rFonts w:ascii="Arial" w:eastAsia="Times New Roman" w:hAnsi="Arial" w:cs="Arial"/>
+          <w:color w:val="000000"/>
+          <w:lang w:eastAsia="bg-BG"/>
+        </w:rPr>
+        <w:t xml:space="preserve"> и по – малкото използвана памет</w:t>
+      </w:r>
+      <w:r>
+        <w:rPr>
+          <w:rFonts w:ascii="Arial" w:eastAsia="Times New Roman" w:hAnsi="Arial" w:cs="Arial"/>
+          <w:color w:val="000000"/>
+          <w:lang w:val="ru-RU" w:eastAsia="bg-BG"/>
+        </w:rPr>
+        <w:t xml:space="preserve"> </w:t>
+      </w:r>
+      <w:r>
+        <w:rPr>
+          <w:rFonts w:ascii="Arial" w:eastAsia="Times New Roman" w:hAnsi="Arial" w:cs="Arial"/>
+          <w:color w:val="000000"/>
+          <w:lang w:eastAsia="bg-BG"/>
+        </w:rPr>
+        <w:t xml:space="preserve">е причината, </w:t>
       </w:r>
       <w:proofErr w:type="spellStart"/>
       <w:r>
         <w:rPr>
           <w:rFonts w:ascii="Arial" w:eastAsia="Times New Roman" w:hAnsi="Arial" w:cs="Arial"/>
           <w:color w:val="000000"/>
-          <w:lang w:val="ru-RU" w:eastAsia="bg-BG"/>
-        </w:rPr>
-        <w:t>бърз</w:t>
+          <w:lang w:val="en-US" w:eastAsia="bg-BG"/>
+        </w:rPr>
+        <w:t>Sobel</w:t>
       </w:r>
       <w:proofErr w:type="spellEnd"/>
       <w:r>
         <w:rPr>
           <w:rFonts w:ascii="Arial" w:eastAsia="Times New Roman" w:hAnsi="Arial" w:cs="Arial"/>
           <w:color w:val="000000"/>
-          <w:lang w:val="ru-RU" w:eastAsia="bg-BG"/>
-        </w:rPr>
-        <w:t>.</w:t>
-      </w:r>
-      <w:r>
-        <w:rPr>
-          <w:rFonts w:ascii="Arial" w:eastAsia="Times New Roman" w:hAnsi="Arial" w:cs="Arial"/>
-          <w:color w:val="000000"/>
-          <w:lang w:val="ru-RU" w:eastAsia="bg-BG"/>
-        </w:rPr>
-        <w:t xml:space="preserve"> </w:t>
-      </w:r>
-      <w:proofErr w:type="spellStart"/>
-      <w:r>
-        <w:rPr>
-          <w:rFonts w:ascii="Arial" w:eastAsia="Times New Roman" w:hAnsi="Arial" w:cs="Arial"/>
-          <w:color w:val="000000"/>
-          <w:lang w:val="ru-RU" w:eastAsia="bg-BG"/>
-        </w:rPr>
-        <w:t>Въпреки</w:t>
-      </w:r>
-      <w:proofErr w:type="spellEnd"/>
-      <w:r>
-        <w:rPr>
-          <w:rFonts w:ascii="Arial" w:eastAsia="Times New Roman" w:hAnsi="Arial" w:cs="Arial"/>
-          <w:color w:val="000000"/>
-          <w:lang w:val="ru-RU" w:eastAsia="bg-BG"/>
-        </w:rPr>
-        <w:t xml:space="preserve"> </w:t>
-      </w:r>
-      <w:proofErr w:type="spellStart"/>
-      <w:r>
-        <w:rPr>
-          <w:rFonts w:ascii="Arial" w:eastAsia="Times New Roman" w:hAnsi="Arial" w:cs="Arial"/>
-          <w:color w:val="000000"/>
-          <w:lang w:val="ru-RU" w:eastAsia="bg-BG"/>
-        </w:rPr>
-        <w:t>това</w:t>
-      </w:r>
-      <w:proofErr w:type="spellEnd"/>
-      <w:r>
-        <w:rPr>
-          <w:rFonts w:ascii="Arial" w:eastAsia="Times New Roman" w:hAnsi="Arial" w:cs="Arial"/>
-          <w:color w:val="000000"/>
-          <w:lang w:val="ru-RU" w:eastAsia="bg-BG"/>
-        </w:rPr>
-        <w:t xml:space="preserve"> </w:t>
-      </w:r>
-      <w:proofErr w:type="spellStart"/>
-      <w:r>
-        <w:rPr>
-          <w:rFonts w:ascii="Arial" w:eastAsia="Times New Roman" w:hAnsi="Arial" w:cs="Arial"/>
-          <w:color w:val="000000"/>
-          <w:lang w:val="ru-RU" w:eastAsia="bg-BG"/>
-        </w:rPr>
-        <w:t>качеството</w:t>
-      </w:r>
-      <w:proofErr w:type="spellEnd"/>
-      <w:r>
-        <w:rPr>
-          <w:rFonts w:ascii="Arial" w:eastAsia="Times New Roman" w:hAnsi="Arial" w:cs="Arial"/>
-          <w:color w:val="000000"/>
-          <w:lang w:val="ru-RU" w:eastAsia="bg-BG"/>
-        </w:rPr>
-        <w:t xml:space="preserve"> на </w:t>
-      </w:r>
-      <w:proofErr w:type="spellStart"/>
-      <w:r>
-        <w:rPr>
-          <w:rFonts w:ascii="Arial" w:eastAsia="Times New Roman" w:hAnsi="Arial" w:cs="Arial"/>
-          <w:color w:val="000000"/>
-          <w:lang w:val="ru-RU" w:eastAsia="bg-BG"/>
-        </w:rPr>
-        <w:t>ръбовете</w:t>
-      </w:r>
-      <w:proofErr w:type="spellEnd"/>
-      <w:r>
-        <w:rPr>
-          <w:rFonts w:ascii="Arial" w:eastAsia="Times New Roman" w:hAnsi="Arial" w:cs="Arial"/>
-          <w:color w:val="000000"/>
-          <w:lang w:val="ru-RU" w:eastAsia="bg-BG"/>
-        </w:rPr>
-        <w:t xml:space="preserve"> </w:t>
-      </w:r>
-      <w:proofErr w:type="spellStart"/>
-      <w:r>
-        <w:rPr>
-          <w:rFonts w:ascii="Arial" w:eastAsia="Times New Roman" w:hAnsi="Arial" w:cs="Arial"/>
-          <w:color w:val="000000"/>
-          <w:lang w:val="ru-RU" w:eastAsia="bg-BG"/>
-        </w:rPr>
-        <w:t>получавано</w:t>
-      </w:r>
-      <w:proofErr w:type="spellEnd"/>
-      <w:r>
-        <w:rPr>
-          <w:rFonts w:ascii="Arial" w:eastAsia="Times New Roman" w:hAnsi="Arial" w:cs="Arial"/>
-          <w:color w:val="000000"/>
-          <w:lang w:val="ru-RU" w:eastAsia="bg-BG"/>
-        </w:rPr>
-        <w:t xml:space="preserve"> при </w:t>
-      </w:r>
-      <w:r>
-        <w:rPr>
-          <w:rFonts w:ascii="Arial" w:eastAsia="Times New Roman" w:hAnsi="Arial" w:cs="Arial"/>
-          <w:color w:val="000000"/>
-          <w:lang w:val="en-US" w:eastAsia="bg-BG"/>
-        </w:rPr>
-        <w:t>Canny</w:t>
-      </w:r>
-      <w:r>
-        <w:rPr>
-          <w:rFonts w:ascii="Arial" w:eastAsia="Times New Roman" w:hAnsi="Arial" w:cs="Arial"/>
-          <w:color w:val="000000"/>
-          <w:lang w:val="ru-RU" w:eastAsia="bg-BG"/>
-        </w:rPr>
-        <w:t xml:space="preserve"> </w:t>
-      </w:r>
-      <w:r>
-        <w:rPr>
-          <w:rFonts w:ascii="Arial" w:eastAsia="Times New Roman" w:hAnsi="Arial" w:cs="Arial"/>
-          <w:color w:val="000000"/>
-          <w:lang w:val="en-US" w:eastAsia="bg-BG"/>
-        </w:rPr>
-        <w:t>edge</w:t>
-      </w:r>
-      <w:r>
-        <w:rPr>
-          <w:rFonts w:ascii="Arial" w:eastAsia="Times New Roman" w:hAnsi="Arial" w:cs="Arial"/>
-          <w:color w:val="000000"/>
-          <w:lang w:val="ru-RU" w:eastAsia="bg-BG"/>
-        </w:rPr>
-        <w:t xml:space="preserve"> </w:t>
-      </w:r>
-      <w:r>
-        <w:rPr>
-          <w:rFonts w:ascii="Arial" w:eastAsia="Times New Roman" w:hAnsi="Arial" w:cs="Arial"/>
-          <w:color w:val="000000"/>
-          <w:lang w:val="en-US" w:eastAsia="bg-BG"/>
-        </w:rPr>
-        <w:t>detector</w:t>
-      </w:r>
-      <w:r>
-        <w:rPr>
-          <w:rFonts w:ascii="Arial" w:eastAsia="Times New Roman" w:hAnsi="Arial" w:cs="Arial"/>
-          <w:color w:val="000000"/>
-          <w:lang w:val="ru-RU" w:eastAsia="bg-BG"/>
-        </w:rPr>
-        <w:t xml:space="preserve"> </w:t>
-      </w:r>
-      <w:r>
-        <w:rPr>
-          <w:rFonts w:ascii="Arial" w:eastAsia="Times New Roman" w:hAnsi="Arial" w:cs="Arial"/>
-          <w:color w:val="000000"/>
-          <w:lang w:eastAsia="bg-BG"/>
-        </w:rPr>
-        <w:t xml:space="preserve">е причината, той да бъде </w:t>
-      </w:r>
-      <w:proofErr w:type="gramStart"/>
-      <w:r>
-        <w:rPr>
-          <w:rFonts w:ascii="Arial" w:eastAsia="Times New Roman" w:hAnsi="Arial" w:cs="Arial"/>
-          <w:color w:val="000000"/>
-          <w:lang w:eastAsia="bg-BG"/>
-        </w:rPr>
-        <w:t>избран</w:t>
-      </w:r>
-      <w:proofErr w:type="gramEnd"/>
-      <w:r>
-        <w:rPr>
-          <w:rFonts w:ascii="Arial" w:eastAsia="Times New Roman" w:hAnsi="Arial" w:cs="Arial"/>
-          <w:color w:val="000000"/>
-          <w:lang w:eastAsia="bg-BG"/>
-        </w:rPr>
-        <w:t xml:space="preserve"> за текущата разработка.</w:t>
+          <w:lang w:eastAsia="bg-BG"/>
+        </w:rPr>
+        <w:t xml:space="preserve"> да бъде избран за текущата разработка.</w:t>
       </w:r>
     </w:p>
     <w:p>
@@ -5297,25 +5007,7 @@
           <w:color w:val="000000"/>
           <w:lang w:eastAsia="bg-BG"/>
         </w:rPr>
-        <w:t xml:space="preserve"> При този вид техника е необходимо търсене на огромно количество точки за да се определи най-добро </w:t>
-      </w:r>
-      <w:proofErr w:type="spellStart"/>
-      <w:r>
-        <w:rPr>
-          <w:rFonts w:ascii="Arial" w:eastAsia="Times New Roman" w:hAnsi="Arial" w:cs="Arial"/>
-          <w:color w:val="000000"/>
-          <w:lang w:eastAsia="bg-BG"/>
-        </w:rPr>
-        <w:t>съпвадение</w:t>
-      </w:r>
-      <w:proofErr w:type="spellEnd"/>
-      <w:r>
-        <w:rPr>
-          <w:rFonts w:ascii="Arial" w:eastAsia="Times New Roman" w:hAnsi="Arial" w:cs="Arial"/>
-          <w:color w:val="000000"/>
-          <w:lang w:eastAsia="bg-BG"/>
-        </w:rPr>
-        <w:t>. Това прави техниката бавна.</w:t>
+        <w:t xml:space="preserve"> При този вид техника е необходимо търсене на огромно количество точки за да се определи най-добро съпвадение. Това прави техниката бавна.</w:t>
       </w:r>
     </w:p>
     <w:p>
@@ -5429,25 +5121,7 @@
           <w:color w:val="000000"/>
           <w:lang w:eastAsia="bg-BG"/>
         </w:rPr>
-        <w:t>.  В този смисъл всички точки в даден регион (също „</w:t>
-      </w:r>
-      <w:proofErr w:type="spellStart"/>
-      <w:r>
-        <w:rPr>
-          <w:rFonts w:ascii="Arial" w:eastAsia="Times New Roman" w:hAnsi="Arial" w:cs="Arial"/>
-          <w:color w:val="000000"/>
-          <w:lang w:eastAsia="bg-BG"/>
-        </w:rPr>
-        <w:t>блоб</w:t>
-      </w:r>
-      <w:proofErr w:type="spellEnd"/>
-      <w:r>
-        <w:rPr>
-          <w:rFonts w:ascii="Arial" w:eastAsia="Times New Roman" w:hAnsi="Arial" w:cs="Arial"/>
-          <w:color w:val="000000"/>
-          <w:lang w:eastAsia="bg-BG"/>
-        </w:rPr>
-        <w:t>“) се считат за подобни една на друга.</w:t>
+        <w:t>.  В този смисъл всички точки в даден регион (също „блоб“) се считат за подобни една на друга.</w:t>
       </w:r>
     </w:p>
     <w:p>
@@ -5590,7 +5264,7 @@
           <w:color w:val="000000"/>
           <w:lang w:eastAsia="bg-BG"/>
         </w:rPr>
-        <w:t xml:space="preserve">От изображение, Hough трансформацията намира ръбове, които правят прави линии, без да се използва свързани или близки крайни точки. Много точки се получават на границата, когато процес на откриване на ръб е завършен, и дава възможност да се откроят линиите от фалшивите такива в изображението. След това фигуралните очертанията са насложени върху оригиналното изображение. следното уравнение се </w:t>
+        <w:t xml:space="preserve">От изображение, Hough трансформацията намира ръбове, които правят прави линии, без да се използва свързани или близки крайни точки. Много точки се получават на границата, когато процес на откриване на ръб е завършен, и дава възможност да се откроят линиите от фалшивите такива в изображението. След това фигуралните </w:t>
       </w:r>
       <w:r>
         <w:rPr>
@@ -5599,7 +5273,7 @@
           <w:lang w:eastAsia="bg-BG"/>
         </w:rPr>
         <w:lastRenderedPageBreak/>
-        <w:t>използва за Hough transformaciq за линии, както и 2-D  масив „акумулатор“ се създава за r и Q.</w:t>
+        <w:t>очертанията са насложени върху оригиналното изображение. следното уравнение се използва за Hough transformaciq за линии, както и 2-D  масив „акумулатор“ се създава за r и Q.</w:t>
       </w:r>
     </w:p>
     <w:p>
@@ -5940,7 +5614,7 @@
           <w:rFonts w:ascii="Arial" w:eastAsia="Times New Roman" w:hAnsi="Arial" w:cs="Arial"/>
           <w:noProof/>
           <w:color w:val="000000"/>
-          <w:lang w:val="en-US"/>
+          <w:lang w:eastAsia="bg-BG"/>
         </w:rPr>
         <w:drawing>
           <wp:anchor distT="0" distB="0" distL="114300" distR="114300" simplePos="0" relativeHeight="251660288" behindDoc="0" locked="0" layoutInCell="1" allowOverlap="1" wp14:anchorId="52594058" wp14:editId="45064550">
@@ -5966,7 +5640,7 @@
                     <pic:cNvPicPr/>
                   </pic:nvPicPr>
                   <pic:blipFill>
-                    <a:blip r:embed="rId9">
+                    <a:blip r:embed="rId8">
                       <a:extLst>
                         <a:ext uri="{28A0092B-C50C-407E-A947-70E740481C1C}">
                           <a14:useLocalDpi xmlns:a14="http://schemas.microsoft.com/office/drawing/2010/main" val="0"/>
@@ -6003,7 +5677,7 @@
           <w:rFonts w:ascii="Arial" w:eastAsia="Times New Roman" w:hAnsi="Arial" w:cs="Arial"/>
           <w:noProof/>
           <w:color w:val="000000"/>
-          <w:lang w:val="en-US"/>
+          <w:lang w:eastAsia="bg-BG"/>
         </w:rPr>
         <w:drawing>
           <wp:anchor distT="0" distB="0" distL="114300" distR="114300" simplePos="0" relativeHeight="251659264" behindDoc="0" locked="0" layoutInCell="1" allowOverlap="1" wp14:anchorId="6D3DF2D0" wp14:editId="7C9900C8">
@@ -6029,7 +5703,7 @@
                     <pic:cNvPicPr/>
                   </pic:nvPicPr>
                   <pic:blipFill>
-                    <a:blip r:embed="rId10" cstate="print">
+                    <a:blip r:embed="rId9" cstate="print">
                       <a:extLst>
                         <a:ext uri="{28A0092B-C50C-407E-A947-70E740481C1C}">
                           <a14:useLocalDpi xmlns:a14="http://schemas.microsoft.com/office/drawing/2010/main" val="0"/>
@@ -6066,7 +5740,7 @@
           <w:rFonts w:ascii="Arial" w:eastAsia="Times New Roman" w:hAnsi="Arial" w:cs="Arial"/>
           <w:noProof/>
           <w:color w:val="000000"/>
-          <w:lang w:val="en-US"/>
+          <w:lang w:eastAsia="bg-BG"/>
         </w:rPr>
         <w:drawing>
           <wp:inline distT="0" distB="0" distL="0" distR="0" wp14:anchorId="14BFF62A" wp14:editId="23536654">
@@ -6084,7 +5758,7 @@
                     <pic:cNvPicPr/>
                   </pic:nvPicPr>
                   <pic:blipFill>
-                    <a:blip r:embed="rId11" cstate="print">
+                    <a:blip r:embed="rId10" cstate="print">
                       <a:extLst>
                         <a:ext uri="{28A0092B-C50C-407E-A947-70E740481C1C}">
                           <a14:useLocalDpi xmlns:a14="http://schemas.microsoft.com/office/drawing/2010/main" val="0"/>
@@ -6154,7 +5828,6 @@
         </w:rPr>
       </w:pPr>
       <w:bookmarkStart w:id="13" w:name="_Toc378260288"/>
-      <w:proofErr w:type="spellStart"/>
       <w:r>
         <w:rPr>
           <w:rFonts w:eastAsia="Times New Roman"/>
@@ -6163,7 +5836,6 @@
         <w:t>Текстон</w:t>
       </w:r>
       <w:bookmarkEnd w:id="13"/>
-      <w:proofErr w:type="spellEnd"/>
       <w:r>
         <w:rPr>
           <w:rFonts w:eastAsia="Times New Roman"/>
@@ -6229,23 +5901,7 @@
           <w:lang w:eastAsia="bg-BG"/>
         </w:rPr>
         <w:lastRenderedPageBreak/>
-        <w:t xml:space="preserve">Създаване на </w:t>
-      </w:r>
-      <w:proofErr w:type="spellStart"/>
-      <w:r>
-        <w:rPr>
-          <w:rFonts w:eastAsia="Times New Roman"/>
-          <w:lang w:eastAsia="bg-BG"/>
-        </w:rPr>
-        <w:t>Текстонен</w:t>
-      </w:r>
-      <w:proofErr w:type="spellEnd"/>
-      <w:r>
-        <w:rPr>
-          <w:rFonts w:eastAsia="Times New Roman"/>
-          <w:lang w:eastAsia="bg-BG"/>
-        </w:rPr>
-        <w:t xml:space="preserve"> речник</w:t>
+        <w:t>Създаване на Текстонен речник</w:t>
       </w:r>
       <w:bookmarkEnd w:id="14"/>
     </w:p>
@@ -6313,25 +5969,7 @@
           <w:color w:val="000000"/>
           <w:lang w:eastAsia="bg-BG"/>
         </w:rPr>
-        <w:t xml:space="preserve">Първата стъпка е, че всички трениращи данни са определени да се конволюират с помощта на филтърна банка. 8 класа на монети са дадени в този проблем (1 ст. от пред/от зад, 5 ст. от пред/от зад, 10 ст.от пред/от зад и 50 ст. от пред/от зад монети), и всеки клас има 16 снимки с различни размери, вследствие на което общият брой на трениращите изображения е 128 изображения. Тук, 38 филтри се използват за да се </w:t>
-      </w:r>
-      <w:proofErr w:type="spellStart"/>
-      <w:r>
-        <w:rPr>
-          <w:rFonts w:ascii="Arial" w:eastAsia="Times New Roman" w:hAnsi="Arial" w:cs="Arial"/>
-          <w:color w:val="000000"/>
-          <w:lang w:eastAsia="bg-BG"/>
-        </w:rPr>
-        <w:t>конволюира</w:t>
-      </w:r>
-      <w:proofErr w:type="spellEnd"/>
-      <w:r>
-        <w:rPr>
-          <w:rFonts w:ascii="Arial" w:eastAsia="Times New Roman" w:hAnsi="Arial" w:cs="Arial"/>
-          <w:color w:val="000000"/>
-          <w:lang w:eastAsia="bg-BG"/>
-        </w:rPr>
-        <w:t xml:space="preserve"> дадени обучителни изображения.</w:t>
+        <w:t>Първата стъпка е, че всички трениращи данни са определени да се конволюират с помощта на филтърна банка. 8 класа на монети са дадени в този проблем (1 ст. от пред/от зад, 5 ст. от пред/от зад, 10 ст.от пред/от зад и 50 ст. от пред/от зад монети), и всеки клас има 16 снимки с различни размери, вследствие на което общият брой на трениращите изображения е 128 изображения. Тук, 38 филтри се използват за да се конволюира дадени обучителни изображения.</w:t>
       </w:r>
       <w:r>
         <w:rPr>
@@ -6354,7 +5992,7 @@
           <w:rFonts w:ascii="Arial" w:eastAsia="Times New Roman" w:hAnsi="Arial" w:cs="Arial"/>
           <w:noProof/>
           <w:color w:val="000000"/>
-          <w:lang w:val="en-US"/>
+          <w:lang w:eastAsia="bg-BG"/>
         </w:rPr>
         <w:drawing>
           <wp:anchor distT="0" distB="0" distL="114300" distR="114300" simplePos="0" relativeHeight="251658240" behindDoc="0" locked="0" layoutInCell="1" allowOverlap="1">
@@ -6380,7 +6018,7 @@
                     <pic:cNvPicPr/>
                   </pic:nvPicPr>
                   <pic:blipFill>
-                    <a:blip r:embed="rId12">
+                    <a:blip r:embed="rId11">
                       <a:extLst>
                         <a:ext uri="{28A0092B-C50C-407E-A947-70E740481C1C}">
                           <a14:useLocalDpi xmlns:a14="http://schemas.microsoft.com/office/drawing/2010/main" val="0"/>
@@ -6596,18 +6234,8 @@
           <w:color w:val="000000"/>
           <w:lang w:val="ru-RU" w:eastAsia="bg-BG"/>
         </w:rPr>
-        <w:t xml:space="preserve"> с по 6 ротации и 3 </w:t>
-      </w:r>
-      <w:proofErr w:type="spellStart"/>
-      <w:r>
-        <w:rPr>
-          <w:rFonts w:ascii="Arial" w:eastAsia="Times New Roman" w:hAnsi="Arial" w:cs="Arial"/>
-          <w:color w:val="000000"/>
-          <w:lang w:val="ru-RU" w:eastAsia="bg-BG"/>
-        </w:rPr>
-        <w:t>скалирания</w:t>
-      </w:r>
-      <w:proofErr w:type="spellEnd"/>
+        <w:t xml:space="preserve"> с по 6 ротации и 3 скалирания</w:t>
+      </w:r>
     </w:p>
     <w:p>
       <w:pPr>
@@ -6680,18 +6308,8 @@
           <w:color w:val="000000"/>
           <w:lang w:val="ru-RU" w:eastAsia="bg-BG"/>
         </w:rPr>
-        <w:t xml:space="preserve"> с по 6 ротации и 3 </w:t>
-      </w:r>
-      <w:proofErr w:type="spellStart"/>
-      <w:r>
-        <w:rPr>
-          <w:rFonts w:ascii="Arial" w:eastAsia="Times New Roman" w:hAnsi="Arial" w:cs="Arial"/>
-          <w:color w:val="000000"/>
-          <w:lang w:val="ru-RU" w:eastAsia="bg-BG"/>
-        </w:rPr>
-        <w:t>скалирания</w:t>
-      </w:r>
-      <w:proofErr w:type="spellEnd"/>
+        <w:t xml:space="preserve"> с по 6 ротации и 3 скалирания</w:t>
+      </w:r>
     </w:p>
     <w:p>
       <w:pPr>
@@ -6732,36 +6350,8 @@
           <w:color w:val="000000"/>
           <w:lang w:val="ru-RU" w:eastAsia="bg-BG"/>
         </w:rPr>
-        <w:t xml:space="preserve">1 </w:t>
-      </w:r>
-      <w:proofErr w:type="spellStart"/>
-      <w:r>
-        <w:rPr>
-          <w:rFonts w:ascii="Arial" w:eastAsia="Times New Roman" w:hAnsi="Arial" w:cs="Arial"/>
-          <w:color w:val="000000"/>
-          <w:lang w:val="ru-RU" w:eastAsia="bg-BG"/>
-        </w:rPr>
-        <w:t>гаусов</w:t>
-      </w:r>
-      <w:proofErr w:type="spellEnd"/>
-      <w:r>
-        <w:rPr>
-          <w:rFonts w:ascii="Arial" w:eastAsia="Times New Roman" w:hAnsi="Arial" w:cs="Arial"/>
-          <w:color w:val="000000"/>
-          <w:lang w:val="ru-RU" w:eastAsia="bg-BG"/>
-        </w:rPr>
-        <w:t xml:space="preserve"> </w:t>
-      </w:r>
-      <w:proofErr w:type="spellStart"/>
-      <w:r>
-        <w:rPr>
-          <w:rFonts w:ascii="Arial" w:eastAsia="Times New Roman" w:hAnsi="Arial" w:cs="Arial"/>
-          <w:color w:val="000000"/>
-          <w:lang w:val="ru-RU" w:eastAsia="bg-BG"/>
-        </w:rPr>
-        <w:t>филтър</w:t>
-      </w:r>
-      <w:proofErr w:type="spellEnd"/>
+        <w:t>1 гаусов филтър</w:t>
+      </w:r>
     </w:p>
     <w:p>
       <w:pPr>
@@ -6802,36 +6392,8 @@
           <w:color w:val="000000"/>
           <w:lang w:val="ru-RU" w:eastAsia="bg-BG"/>
         </w:rPr>
-        <w:t xml:space="preserve">1 </w:t>
-      </w:r>
-      <w:proofErr w:type="spellStart"/>
-      <w:r>
-        <w:rPr>
-          <w:rFonts w:ascii="Arial" w:eastAsia="Times New Roman" w:hAnsi="Arial" w:cs="Arial"/>
-          <w:color w:val="000000"/>
-          <w:lang w:val="ru-RU" w:eastAsia="bg-BG"/>
-        </w:rPr>
-        <w:t>лапласов</w:t>
-      </w:r>
-      <w:proofErr w:type="spellEnd"/>
-      <w:r>
-        <w:rPr>
-          <w:rFonts w:ascii="Arial" w:eastAsia="Times New Roman" w:hAnsi="Arial" w:cs="Arial"/>
-          <w:color w:val="000000"/>
-          <w:lang w:val="ru-RU" w:eastAsia="bg-BG"/>
-        </w:rPr>
-        <w:t xml:space="preserve"> </w:t>
-      </w:r>
-      <w:proofErr w:type="spellStart"/>
-      <w:r>
-        <w:rPr>
-          <w:rFonts w:ascii="Arial" w:eastAsia="Times New Roman" w:hAnsi="Arial" w:cs="Arial"/>
-          <w:color w:val="000000"/>
-          <w:lang w:val="ru-RU" w:eastAsia="bg-BG"/>
-        </w:rPr>
-        <w:t>филтър</w:t>
-      </w:r>
-      <w:proofErr w:type="spellEnd"/>
+        <w:t>1 лапласов филтър</w:t>
+      </w:r>
     </w:p>
     <w:p>
       <w:pPr>
@@ -7079,32 +6641,14 @@
         </w:rPr>
       </w:pPr>
       <w:bookmarkStart w:id="16" w:name="_Toc378260291"/>
-      <w:proofErr w:type="spellStart"/>
       <w:r>
         <w:rPr>
           <w:rFonts w:eastAsia="Times New Roman"/>
           <w:lang w:eastAsia="bg-BG"/>
         </w:rPr>
-        <w:t>K-means</w:t>
-      </w:r>
-      <w:proofErr w:type="spellEnd"/>
-      <w:r>
-        <w:rPr>
-          <w:rFonts w:eastAsia="Times New Roman"/>
-          <w:lang w:eastAsia="bg-BG"/>
-        </w:rPr>
-        <w:t xml:space="preserve"> </w:t>
-      </w:r>
-      <w:proofErr w:type="spellStart"/>
-      <w:r>
-        <w:rPr>
-          <w:rFonts w:eastAsia="Times New Roman"/>
-          <w:lang w:eastAsia="bg-BG"/>
-        </w:rPr>
-        <w:t>Clustering</w:t>
+        <w:t>K-means Clustering</w:t>
       </w:r>
       <w:bookmarkEnd w:id="16"/>
-      <w:proofErr w:type="spellEnd"/>
       <w:r>
         <w:rPr>
           <w:rFonts w:eastAsia="Times New Roman"/>
@@ -7221,25 +6765,7 @@
           <w:color w:val="000000"/>
           <w:lang w:eastAsia="bg-BG"/>
         </w:rPr>
-        <w:t xml:space="preserve">Тези филтър отговори са всички свързани зиображения, затова те се конкратенират за да се получат К клъстерни центъра, така наречените </w:t>
-      </w:r>
-      <w:proofErr w:type="spellStart"/>
-      <w:r>
-        <w:rPr>
-          <w:rFonts w:ascii="Arial" w:eastAsia="Times New Roman" w:hAnsi="Arial" w:cs="Arial"/>
-          <w:color w:val="000000"/>
-          <w:lang w:eastAsia="bg-BG"/>
-        </w:rPr>
-        <w:t>текстони</w:t>
-      </w:r>
-      <w:proofErr w:type="spellEnd"/>
-      <w:r>
-        <w:rPr>
-          <w:rFonts w:ascii="Arial" w:eastAsia="Times New Roman" w:hAnsi="Arial" w:cs="Arial"/>
-          <w:color w:val="000000"/>
-          <w:lang w:eastAsia="bg-BG"/>
-        </w:rPr>
-        <w:t>.</w:t>
+        <w:t>Тези филтър отговори са всички свързани зиображения, затова те се конкратенират за да се получат К клъстерни центъра, така наречените текстони.</w:t>
       </w:r>
     </w:p>
     <w:p>
@@ -7395,18 +6921,9 @@
           <w:rFonts w:eastAsia="Times New Roman"/>
           <w:lang w:eastAsia="bg-BG"/>
         </w:rPr>
-        <w:t xml:space="preserve">Дискусия около класифицирането на </w:t>
-      </w:r>
-      <w:proofErr w:type="spellStart"/>
-      <w:r>
-        <w:rPr>
-          <w:rFonts w:eastAsia="Times New Roman"/>
-          <w:lang w:eastAsia="bg-BG"/>
-        </w:rPr>
-        <w:t>текстони</w:t>
+        <w:t>Дискусия около класифицирането на текстони</w:t>
       </w:r>
       <w:bookmarkEnd w:id="18"/>
-      <w:proofErr w:type="spellEnd"/>
       <w:r>
         <w:rPr>
           <w:rFonts w:eastAsia="Times New Roman"/>
@@ -7479,7 +6996,7 @@
           <w:numId w:val="9"/>
         </w:numPr>
       </w:pPr>
-      <w:hyperlink r:id="rId13" w:history="1">
+      <w:hyperlink r:id="rId12" w:history="1">
         <w:r>
           <w:rPr>
             <w:rStyle w:val="Hyperlink"/>
@@ -7496,7 +7013,7 @@
           <w:numId w:val="9"/>
         </w:numPr>
       </w:pPr>
-      <w:hyperlink r:id="rId14" w:history="1">
+      <w:hyperlink r:id="rId13" w:history="1">
         <w:r>
           <w:rPr>
             <w:rStyle w:val="Hyperlink"/>
@@ -7513,7 +7030,7 @@
           <w:numId w:val="9"/>
         </w:numPr>
       </w:pPr>
-      <w:hyperlink r:id="rId15" w:history="1">
+      <w:hyperlink r:id="rId14" w:history="1">
         <w:r>
           <w:rPr>
             <w:rStyle w:val="Hyperlink"/>
@@ -7530,7 +7047,7 @@
           <w:numId w:val="9"/>
         </w:numPr>
       </w:pPr>
-      <w:hyperlink r:id="rId16" w:history="1">
+      <w:hyperlink r:id="rId15" w:history="1">
         <w:r>
           <w:rPr>
             <w:rStyle w:val="Hyperlink"/>
@@ -7548,7 +7065,7 @@
       </w:pPr>
     </w:p>
     <w:sectPr>
-      <w:footerReference w:type="default" r:id="rId17"/>
+      <w:footerReference w:type="default" r:id="rId16"/>
       <w:pgSz w:w="11906" w:h="16838"/>
       <w:pgMar w:top="1417" w:right="1417" w:bottom="1417" w:left="1417" w:header="708" w:footer="708" w:gutter="0"/>
       <w:cols w:space="708"/>
@@ -7559,7 +7076,7 @@
 </file>
 
 <file path=word/endnotes.xml><?xml version="1.0" encoding="utf-8"?>
-<w:endnotes xmlns:wpc="http://schemas.microsoft.com/office/word/2010/wordprocessingCanvas" xmlns:mc="http://schemas.openxmlformats.org/markup-compatibility/2006" xmlns:o="urn:schemas-microsoft-com:office:office" xmlns:r="http://schemas.openxmlformats.org/officeDocument/2006/relationships" xmlns:m="http://schemas.openxmlformats.org/officeDocument/2006/math" xmlns:v="urn:schemas-microsoft-com:vml" xmlns:wp14="http://schemas.microsoft.com/office/word/2010/wordprocessingDrawing" xmlns:wp="http://schemas.openxmlformats.org/drawingml/2006/wordprocessingDrawing" xmlns:w10="urn:schemas-microsoft-com:office:word" xmlns:w="http://schemas.openxmlformats.org/wordprocessingml/2006/main" xmlns:w14="http://schemas.microsoft.com/office/word/2010/wordml" xmlns:wpg="http://schemas.microsoft.com/office/word/2010/wordprocessingGroup" xmlns:wpi="http://schemas.microsoft.com/office/word/2010/wordprocessingInk" xmlns:wne="http://schemas.microsoft.com/office/word/2006/wordml" xmlns:wps="http://schemas.microsoft.com/office/word/2010/wordprocessingShape" mc:Ignorable="w14 wp14">
+<w:endnotes xmlns:wpc="http://schemas.microsoft.com/office/word/2010/wordprocessingCanvas" xmlns:mc="http://schemas.openxmlformats.org/markup-compatibility/2006" xmlns:o="urn:schemas-microsoft-com:office:office" xmlns:r="http://schemas.openxmlformats.org/officeDocument/2006/relationships" xmlns:m="http://schemas.openxmlformats.org/officeDocument/2006/math" xmlns:v="urn:schemas-microsoft-com:vml" xmlns:wp14="http://schemas.microsoft.com/office/word/2010/wordprocessingDrawing" xmlns:wp="http://schemas.openxmlformats.org/drawingml/2006/wordprocessingDrawing" xmlns:w10="urn:schemas-microsoft-com:office:word" xmlns:w="http://schemas.openxmlformats.org/wordprocessingml/2006/main" xmlns:w14="http://schemas.microsoft.com/office/word/2010/wordml" xmlns:w15="http://schemas.microsoft.com/office/word/2012/wordml" xmlns:wpg="http://schemas.microsoft.com/office/word/2010/wordprocessingGroup" xmlns:wpi="http://schemas.microsoft.com/office/word/2010/wordprocessingInk" xmlns:wne="http://schemas.microsoft.com/office/word/2006/wordml" xmlns:wps="http://schemas.microsoft.com/office/word/2010/wordprocessingShape" mc:Ignorable="w14 w15 wp14">
   <w:endnote w:type="separator" w:id="-1">
     <w:p>
       <w:pPr>
@@ -7584,7 +7101,7 @@
 </file>
 
 <file path=word/footer1.xml><?xml version="1.0" encoding="utf-8"?>
-<w:ftr xmlns:wpc="http://schemas.microsoft.com/office/word/2010/wordprocessingCanvas" xmlns:mc="http://schemas.openxmlformats.org/markup-compatibility/2006" xmlns:o="urn:schemas-microsoft-com:office:office" xmlns:r="http://schemas.openxmlformats.org/officeDocument/2006/relationships" xmlns:m="http://schemas.openxmlformats.org/officeDocument/2006/math" xmlns:v="urn:schemas-microsoft-com:vml" xmlns:wp14="http://schemas.microsoft.com/office/word/2010/wordprocessingDrawing" xmlns:wp="http://schemas.openxmlformats.org/drawingml/2006/wordprocessingDrawing" xmlns:w10="urn:schemas-microsoft-com:office:word" xmlns:w="http://schemas.openxmlformats.org/wordprocessingml/2006/main" xmlns:w14="http://schemas.microsoft.com/office/word/2010/wordml" xmlns:wpg="http://schemas.microsoft.com/office/word/2010/wordprocessingGroup" xmlns:wpi="http://schemas.microsoft.com/office/word/2010/wordprocessingInk" xmlns:wne="http://schemas.microsoft.com/office/word/2006/wordml" xmlns:wps="http://schemas.microsoft.com/office/word/2010/wordprocessingShape" mc:Ignorable="w14 wp14">
+<w:ftr xmlns:wpc="http://schemas.microsoft.com/office/word/2010/wordprocessingCanvas" xmlns:mc="http://schemas.openxmlformats.org/markup-compatibility/2006" xmlns:o="urn:schemas-microsoft-com:office:office" xmlns:r="http://schemas.openxmlformats.org/officeDocument/2006/relationships" xmlns:m="http://schemas.openxmlformats.org/officeDocument/2006/math" xmlns:v="urn:schemas-microsoft-com:vml" xmlns:wp14="http://schemas.microsoft.com/office/word/2010/wordprocessingDrawing" xmlns:wp="http://schemas.openxmlformats.org/drawingml/2006/wordprocessingDrawing" xmlns:w10="urn:schemas-microsoft-com:office:word" xmlns:w="http://schemas.openxmlformats.org/wordprocessingml/2006/main" xmlns:w14="http://schemas.microsoft.com/office/word/2010/wordml" xmlns:w15="http://schemas.microsoft.com/office/word/2012/wordml" xmlns:wpg="http://schemas.microsoft.com/office/word/2010/wordprocessingGroup" xmlns:wpi="http://schemas.microsoft.com/office/word/2010/wordprocessingInk" xmlns:wne="http://schemas.microsoft.com/office/word/2006/wordml" xmlns:wps="http://schemas.microsoft.com/office/word/2010/wordprocessingShape" mc:Ignorable="w14 w15 wp14">
   <w:sdt>
     <w:sdtPr>
       <w:id w:val="-2021150360"/>
@@ -7617,7 +7134,7 @@
           <w:rPr>
             <w:noProof/>
           </w:rPr>
-          <w:t>5</w:t>
+          <w:t>4</w:t>
         </w:r>
         <w:r>
           <w:rPr>
@@ -7637,7 +7154,7 @@
 </file>
 
 <file path=word/footnotes.xml><?xml version="1.0" encoding="utf-8"?>
-<w:footnotes xmlns:wpc="http://schemas.microsoft.com/office/word/2010/wordprocessingCanvas" xmlns:mc="http://schemas.openxmlformats.org/markup-compatibility/2006" xmlns:o="urn:schemas-microsoft-com:office:office" xmlns:r="http://schemas.openxmlformats.org/officeDocument/2006/relationships" xmlns:m="http://schemas.openxmlformats.org/officeDocument/2006/math" xmlns:v="urn:schemas-microsoft-com:vml" xmlns:wp14="http://schemas.microsoft.com/office/word/2010/wordprocessingDrawing" xmlns:wp="http://schemas.openxmlformats.org/drawingml/2006/wordprocessingDrawing" xmlns:w10="urn:schemas-microsoft-com:office:word" xmlns:w="http://schemas.openxmlformats.org/wordprocessingml/2006/main" xmlns:w14="http://schemas.microsoft.com/office/word/2010/wordml" xmlns:wpg="http://schemas.microsoft.com/office/word/2010/wordprocessingGroup" xmlns:wpi="http://schemas.microsoft.com/office/word/2010/wordprocessingInk" xmlns:wne="http://schemas.microsoft.com/office/word/2006/wordml" xmlns:wps="http://schemas.microsoft.com/office/word/2010/wordprocessingShape" mc:Ignorable="w14 wp14">
+<w:footnotes xmlns:wpc="http://schemas.microsoft.com/office/word/2010/wordprocessingCanvas" xmlns:mc="http://schemas.openxmlformats.org/markup-compatibility/2006" xmlns:o="urn:schemas-microsoft-com:office:office" xmlns:r="http://schemas.openxmlformats.org/officeDocument/2006/relationships" xmlns:m="http://schemas.openxmlformats.org/officeDocument/2006/math" xmlns:v="urn:schemas-microsoft-com:vml" xmlns:wp14="http://schemas.microsoft.com/office/word/2010/wordprocessingDrawing" xmlns:wp="http://schemas.openxmlformats.org/drawingml/2006/wordprocessingDrawing" xmlns:w10="urn:schemas-microsoft-com:office:word" xmlns:w="http://schemas.openxmlformats.org/wordprocessingml/2006/main" xmlns:w14="http://schemas.microsoft.com/office/word/2010/wordml" xmlns:w15="http://schemas.microsoft.com/office/word/2012/wordml" xmlns:wpg="http://schemas.microsoft.com/office/word/2010/wordprocessingGroup" xmlns:wpi="http://schemas.microsoft.com/office/word/2010/wordprocessingInk" xmlns:wne="http://schemas.microsoft.com/office/word/2006/wordml" xmlns:wps="http://schemas.microsoft.com/office/word/2010/wordprocessingShape" mc:Ignorable="w14 w15 wp14">
   <w:footnote w:type="separator" w:id="-1">
     <w:p>
       <w:pPr>
@@ -7662,7 +7179,7 @@
 </file>
 
 <file path=word/numbering.xml><?xml version="1.0" encoding="utf-8"?>
-<w:numbering xmlns:wpc="http://schemas.microsoft.com/office/word/2010/wordprocessingCanvas" xmlns:mc="http://schemas.openxmlformats.org/markup-compatibility/2006" xmlns:o="urn:schemas-microsoft-com:office:office" xmlns:r="http://schemas.openxmlformats.org/officeDocument/2006/relationships" xmlns:m="http://schemas.openxmlformats.org/officeDocument/2006/math" xmlns:v="urn:schemas-microsoft-com:vml" xmlns:wp14="http://schemas.microsoft.com/office/word/2010/wordprocessingDrawing" xmlns:wp="http://schemas.openxmlformats.org/drawingml/2006/wordprocessingDrawing" xmlns:w10="urn:schemas-microsoft-com:office:word" xmlns:w="http://schemas.openxmlformats.org/wordprocessingml/2006/main" xmlns:w14="http://schemas.microsoft.com/office/word/2010/wordml" xmlns:wpg="http://schemas.microsoft.com/office/word/2010/wordprocessingGroup" xmlns:wpi="http://schemas.microsoft.com/office/word/2010/wordprocessingInk" xmlns:wne="http://schemas.microsoft.com/office/word/2006/wordml" xmlns:wps="http://schemas.microsoft.com/office/word/2010/wordprocessingShape" mc:Ignorable="w14 wp14">
+<w:numbering xmlns:wpc="http://schemas.microsoft.com/office/word/2010/wordprocessingCanvas" xmlns:mc="http://schemas.openxmlformats.org/markup-compatibility/2006" xmlns:o="urn:schemas-microsoft-com:office:office" xmlns:r="http://schemas.openxmlformats.org/officeDocument/2006/relationships" xmlns:m="http://schemas.openxmlformats.org/officeDocument/2006/math" xmlns:v="urn:schemas-microsoft-com:vml" xmlns:wp14="http://schemas.microsoft.com/office/word/2010/wordprocessingDrawing" xmlns:wp="http://schemas.openxmlformats.org/drawingml/2006/wordprocessingDrawing" xmlns:w10="urn:schemas-microsoft-com:office:word" xmlns:w="http://schemas.openxmlformats.org/wordprocessingml/2006/main" xmlns:w14="http://schemas.microsoft.com/office/word/2010/wordml" xmlns:w15="http://schemas.microsoft.com/office/word/2012/wordml" xmlns:wpg="http://schemas.microsoft.com/office/word/2010/wordprocessingGroup" xmlns:wpi="http://schemas.microsoft.com/office/word/2010/wordprocessingInk" xmlns:wne="http://schemas.microsoft.com/office/word/2006/wordml" xmlns:wps="http://schemas.microsoft.com/office/word/2010/wordprocessingShape" mc:Ignorable="w14 w15 wp14">
   <w:abstractNum w:abstractNumId="0">
     <w:nsid w:val="023559D3"/>
     <w:multiLevelType w:val="hybridMultilevel"/>
@@ -8638,7 +8155,7 @@
 </file>
 
 <file path=word/styles.xml><?xml version="1.0" encoding="utf-8"?>
-<w:styles xmlns:mc="http://schemas.openxmlformats.org/markup-compatibility/2006" xmlns:r="http://schemas.openxmlformats.org/officeDocument/2006/relationships" xmlns:w="http://schemas.openxmlformats.org/wordprocessingml/2006/main" xmlns:w14="http://schemas.microsoft.com/office/word/2010/wordml" mc:Ignorable="w14">
+<w:styles xmlns:mc="http://schemas.openxmlformats.org/markup-compatibility/2006" xmlns:r="http://schemas.openxmlformats.org/officeDocument/2006/relationships" xmlns:w="http://schemas.openxmlformats.org/wordprocessingml/2006/main" xmlns:w14="http://schemas.microsoft.com/office/word/2010/wordml" xmlns:w15="http://schemas.microsoft.com/office/word/2012/wordml" mc:Ignorable="w14 w15">
   <w:docDefaults>
     <w:rPrDefault>
       <w:rPr>
@@ -8654,831 +8171,378 @@
       </w:pPr>
     </w:pPrDefault>
   </w:docDefaults>
-  <w:latentStyles w:defLockedState="0" w:defUIPriority="99" w:defSemiHidden="1" w:defUnhideWhenUsed="1" w:defQFormat="0" w:count="267">
-    <w:lsdException w:name="Normal" w:semiHidden="0" w:uiPriority="0" w:unhideWhenUsed="0" w:qFormat="1"/>
-    <w:lsdException w:name="heading 1" w:semiHidden="0" w:uiPriority="9" w:unhideWhenUsed="0" w:qFormat="1"/>
-    <w:lsdException w:name="heading 2" w:uiPriority="9" w:qFormat="1"/>
-    <w:lsdException w:name="heading 3" w:uiPriority="9" w:qFormat="1"/>
-    <w:lsdException w:name="heading 4" w:uiPriority="9" w:qFormat="1"/>
-    <w:lsdException w:name="heading 5" w:uiPriority="9" w:qFormat="1"/>
-    <w:lsdException w:name="heading 6" w:uiPriority="9" w:qFormat="1"/>
-    <w:lsdException w:name="heading 7" w:uiPriority="9" w:qFormat="1"/>
-    <w:lsdException w:name="heading 8" w:uiPriority="9" w:qFormat="1"/>
-    <w:lsdException w:name="heading 9" w:uiPriority="9" w:qFormat="1"/>
-    <w:lsdException w:name="toc 1" w:uiPriority="39"/>
-    <w:lsdException w:name="toc 2" w:uiPriority="39"/>
-    <w:lsdException w:name="toc 3" w:uiPriority="39"/>
-    <w:lsdException w:name="toc 4" w:uiPriority="39"/>
-    <w:lsdException w:name="toc 5" w:uiPriority="39"/>
-    <w:lsdException w:name="toc 6" w:uiPriority="39"/>
-    <w:lsdException w:name="toc 7" w:uiPriority="39"/>
-    <w:lsdException w:name="toc 8" w:uiPriority="39"/>
-    <w:lsdException w:name="toc 9" w:uiPriority="39"/>
-    <w:lsdException w:name="caption" w:uiPriority="35" w:qFormat="1"/>
-    <w:lsdException w:name="Title" w:semiHidden="0" w:uiPriority="10" w:unhideWhenUsed="0" w:qFormat="1"/>
-    <w:lsdException w:name="Default Paragraph Font" w:uiPriority="1"/>
-    <w:lsdException w:name="Subtitle" w:semiHidden="0" w:uiPriority="11" w:unhideWhenUsed="0" w:qFormat="1"/>
-    <w:lsdException w:name="Strong" w:semiHidden="0" w:uiPriority="22" w:unhideWhenUsed="0" w:qFormat="1"/>
-    <w:lsdException w:name="Emphasis" w:semiHidden="0" w:uiPriority="20" w:unhideWhenUsed="0" w:qFormat="1"/>
-    <w:lsdException w:name="Table Grid" w:semiHidden="0" w:uiPriority="39" w:unhideWhenUsed="0"/>
-    <w:lsdException w:name="Placeholder Text" w:unhideWhenUsed="0"/>
-    <w:lsdException w:name="No Spacing" w:semiHidden="0" w:uiPriority="1" w:unhideWhenUsed="0" w:qFormat="1"/>
-    <w:lsdException w:name="Light Shading" w:semiHidden="0" w:uiPriority="60" w:unhideWhenUsed="0"/>
-    <w:lsdException w:name="Light List" w:semiHidden="0" w:uiPriority="61" w:unhideWhenUsed="0"/>
-    <w:lsdException w:name="Light Grid" w:semiHidden="0" w:uiPriority="62" w:unhideWhenUsed="0"/>
-    <w:lsdException w:name="Medium Shading 1" w:semiHidden="0" w:uiPriority="63" w:unhideWhenUsed="0"/>
-    <w:lsdException w:name="Medium Shading 2" w:semiHidden="0" w:uiPriority="64" w:unhideWhenUsed="0"/>
-    <w:lsdException w:name="Medium List 1" w:semiHidden="0" w:uiPriority="65" w:unhideWhenUsed="0"/>
-    <w:lsdException w:name="Medium List 2" w:semiHidden="0" w:uiPriority="66" w:unhideWhenUsed="0"/>
-    <w:lsdException w:name="Medium Grid 1" w:semiHidden="0" w:uiPriority="67" w:unhideWhenUsed="0"/>
-    <w:lsdException w:name="Medium Grid 2" w:semiHidden="0" w:uiPriority="68" w:unhideWhenUsed="0"/>
-    <w:lsdException w:name="Medium Grid 3" w:semiHidden="0" w:uiPriority="69" w:unhideWhenUsed="0"/>
-    <w:lsdException w:name="Dark List" w:semiHidden="0" w:uiPriority="70" w:unhideWhenUsed="0"/>
-    <w:lsdException w:name="Colorful Shading" w:semiHidden="0" w:uiPriority="71" w:unhideWhenUsed="0"/>
-    <w:lsdException w:name="Colorful List" w:semiHidden="0" w:uiPriority="72" w:unhideWhenUsed="0"/>
-    <w:lsdException w:name="Colorful Grid" w:semiHidden="0" w:uiPriority="73" w:unhideWhenUsed="0"/>
-    <w:lsdException w:name="Light Shading Accent 1" w:semiHidden="0" w:uiPriority="60" w:unhideWhenUsed="0"/>
-    <w:lsdException w:name="Light List Accent 1" w:semiHidden="0" w:uiPriority="61" w:unhideWhenUsed="0"/>
-    <w:lsdException w:name="Light Grid Accent 1" w:semiHidden="0" w:uiPriority="62" w:unhideWhenUsed="0"/>
-    <w:lsdException w:name="Medium Shading 1 Accent 1" w:semiHidden="0" w:uiPriority="63" w:unhideWhenUsed="0"/>
-    <w:lsdException w:name="Medium Shading 2 Accent 1" w:semiHidden="0" w:uiPriority="64" w:unhideWhenUsed="0"/>
-    <w:lsdException w:name="Medium List 1 Accent 1" w:semiHidden="0" w:uiPriority="65" w:unhideWhenUsed="0"/>
-    <w:lsdException w:name="Revision" w:unhideWhenUsed="0"/>
-    <w:lsdException w:name="List Paragraph" w:semiHidden="0" w:uiPriority="34" w:unhideWhenUsed="0" w:qFormat="1"/>
-    <w:lsdException w:name="Quote" w:semiHidden="0" w:uiPriority="29" w:unhideWhenUsed="0" w:qFormat="1"/>
-    <w:lsdException w:name="Intense Quote" w:semiHidden="0" w:uiPriority="30" w:unhideWhenUsed="0" w:qFormat="1"/>
-    <w:lsdException w:name="Medium List 2 Accent 1" w:semiHidden="0" w:uiPriority="66" w:unhideWhenUsed="0"/>
-    <w:lsdException w:name="Medium Grid 1 Accent 1" w:semiHidden="0" w:uiPriority="67" w:unhideWhenUsed="0"/>
-    <w:lsdException w:name="Medium Grid 2 Accent 1" w:semiHidden="0" w:uiPriority="68" w:unhideWhenUsed="0"/>
-    <w:lsdException w:name="Medium Grid 3 Accent 1" w:semiHidden="0" w:uiPriority="69" w:unhideWhenUsed="0"/>
-    <w:lsdException w:name="Dark List Accent 1" w:semiHidden="0" w:uiPriority="70" w:unhideWhenUsed="0"/>
-    <w:lsdException w:name="Colorful Shading Accent 1" w:semiHidden="0" w:uiPriority="71" w:unhideWhenUsed="0"/>
-    <w:lsdException w:name="Colorful List Accent 1" w:semiHidden="0" w:uiPriority="72" w:unhideWhenUsed="0"/>
-    <w:lsdException w:name="Colorful Grid Accent 1" w:semiHidden="0" w:uiPriority="73" w:unhideWhenUsed="0"/>
-    <w:lsdException w:name="Light Shading Accent 2" w:semiHidden="0" w:uiPriority="60" w:unhideWhenUsed="0"/>
-    <w:lsdException w:name="Light List Accent 2" w:semiHidden="0" w:uiPriority="61" w:unhideWhenUsed="0"/>
-    <w:lsdException w:name="Light Grid Accent 2" w:semiHidden="0" w:uiPriority="62" w:unhideWhenUsed="0"/>
-    <w:lsdException w:name="Medium Shading 1 Accent 2" w:semiHidden="0" w:uiPriority="63" w:unhideWhenUsed="0"/>
-    <w:lsdException w:name="Medium Shading 2 Accent 2" w:semiHidden="0" w:uiPriority="64" w:unhideWhenUsed="0"/>
-    <w:lsdException w:name="Medium List 1 Accent 2" w:semiHidden="0" w:uiPriority="65" w:unhideWhenUsed="0"/>
-    <w:lsdException w:name="Medium List 2 Accent 2" w:semiHidden="0" w:uiPriority="66" w:unhideWhenUsed="0"/>
-    <w:lsdException w:name="Medium Grid 1 Accent 2" w:semiHidden="0" w:uiPriority="67" w:unhideWhenUsed="0"/>
-    <w:lsdException w:name="Medium Grid 2 Accent 2" w:semiHidden="0" w:uiPriority="68" w:unhideWhenUsed="0"/>
-    <w:lsdException w:name="Medium Grid 3 Accent 2" w:semiHidden="0" w:uiPriority="69" w:unhideWhenUsed="0"/>
-    <w:lsdException w:name="Dark List Accent 2" w:semiHidden="0" w:uiPriority="70" w:unhideWhenUsed="0"/>
-    <w:lsdException w:name="Colorful Shading Accent 2" w:semiHidden="0" w:uiPriority="71" w:unhideWhenUsed="0"/>
-    <w:lsdException w:name="Colorful List Accent 2" w:semiHidden="0" w:uiPriority="72" w:unhideWhenUsed="0"/>
-    <w:lsdException w:name="Colorful Grid Accent 2" w:semiHidden="0" w:uiPriority="73" w:unhideWhenUsed="0"/>
-    <w:lsdException w:name="Light Shading Accent 3" w:semiHidden="0" w:uiPriority="60" w:unhideWhenUsed="0"/>
-    <w:lsdException w:name="Light List Accent 3" w:semiHidden="0" w:uiPriority="61" w:unhideWhenUsed="0"/>
-    <w:lsdException w:name="Light Grid Accent 3" w:semiHidden="0" w:uiPriority="62" w:unhideWhenUsed="0"/>
-    <w:lsdException w:name="Medium Shading 1 Accent 3" w:semiHidden="0" w:uiPriority="63" w:unhideWhenUsed="0"/>
-    <w:lsdException w:name="Medium Shading 2 Accent 3" w:semiHidden="0" w:uiPriority="64" w:unhideWhenUsed="0"/>
-    <w:lsdException w:name="Medium List 1 Accent 3" w:semiHidden="0" w:uiPriority="65" w:unhideWhenUsed="0"/>
-    <w:lsdException w:name="Medium List 2 Accent 3" w:semiHidden="0" w:uiPriority="66" w:unhideWhenUsed="0"/>
-    <w:lsdException w:name="Medium Grid 1 Accent 3" w:semiHidden="0" w:uiPriority="67" w:unhideWhenUsed="0"/>
-    <w:lsdException w:name="Medium Grid 2 Accent 3" w:semiHidden="0" w:uiPriority="68" w:unhideWhenUsed="0"/>
-    <w:lsdException w:name="Medium Grid 3 Accent 3" w:semiHidden="0" w:uiPriority="69" w:unhideWhenUsed="0"/>
-    <w:lsdException w:name="Dark List Accent 3" w:semiHidden="0" w:uiPriority="70" w:unhideWhenUsed="0"/>
-    <w:lsdException w:name="Colorful Shading Accent 3" w:semiHidden="0" w:uiPriority="71" w:unhideWhenUsed="0"/>
-    <w:lsdException w:name="Colorful List Accent 3" w:semiHidden="0" w:uiPriority="72" w:unhideWhenUsed="0"/>
-    <w:lsdException w:name="Colorful Grid Accent 3" w:semiHidden="0" w:uiPriority="73" w:unhideWhenUsed="0"/>
-    <w:lsdException w:name="Light Shading Accent 4" w:semiHidden="0" w:uiPriority="60" w:unhideWhenUsed="0"/>
-    <w:lsdException w:name="Light List Accent 4" w:semiHidden="0" w:uiPriority="61" w:unhideWhenUsed="0"/>
-    <w:lsdException w:name="Light Grid Accent 4" w:semiHidden="0" w:uiPriority="62" w:unhideWhenUsed="0"/>
-    <w:lsdException w:name="Medium Shading 1 Accent 4" w:semiHidden="0" w:uiPriority="63" w:unhideWhenUsed="0"/>
-    <w:lsdException w:name="Medium Shading 2 Accent 4" w:semiHidden="0" w:uiPriority="64" w:unhideWhenUsed="0"/>
-    <w:lsdException w:name="Medium List 1 Accent 4" w:semiHidden="0" w:uiPriority="65" w:unhideWhenUsed="0"/>
-    <w:lsdException w:name="Medium List 2 Accent 4" w:semiHidden="0" w:uiPriority="66" w:unhideWhenUsed="0"/>
-    <w:lsdException w:name="Medium Grid 1 Accent 4" w:semiHidden="0" w:uiPriority="67" w:unhideWhenUsed="0"/>
-    <w:lsdException w:name="Medium Grid 2 Accent 4" w:semiHidden="0" w:uiPriority="68" w:unhideWhenUsed="0"/>
-    <w:lsdException w:name="Medium Grid 3 Accent 4" w:semiHidden="0" w:uiPriority="69" w:unhideWhenUsed="0"/>
-    <w:lsdException w:name="Dark List Accent 4" w:semiHidden="0" w:uiPriority="70" w:unhideWhenUsed="0"/>
-    <w:lsdException w:name="Colorful Shading Accent 4" w:semiHidden="0" w:uiPriority="71" w:unhideWhenUsed="0"/>
-    <w:lsdException w:name="Colorful List Accent 4" w:semiHidden="0" w:uiPriority="72" w:unhideWhenUsed="0"/>
-    <w:lsdException w:name="Colorful Grid Accent 4" w:semiHidden="0" w:uiPriority="73" w:unhideWhenUsed="0"/>
-    <w:lsdException w:name="Light Shading Accent 5" w:semiHidden="0" w:uiPriority="60" w:unhideWhenUsed="0"/>
-    <w:lsdException w:name="Light List Accent 5" w:semiHidden="0" w:uiPriority="61" w:unhideWhenUsed="0"/>
-    <w:lsdException w:name="Light Grid Accent 5" w:semiHidden="0" w:uiPriority="62" w:unhideWhenUsed="0"/>
-    <w:lsdException w:name="Medium Shading 1 Accent 5" w:semiHidden="0" w:uiPriority="63" w:unhideWhenUsed="0"/>
-    <w:lsdException w:name="Medium Shading 2 Accent 5" w:semiHidden="0" w:uiPriority="64" w:unhideWhenUsed="0"/>
-    <w:lsdException w:name="Medium List 1 Accent 5" w:semiHidden="0" w:uiPriority="65" w:unhideWhenUsed="0"/>
-    <w:lsdException w:name="Medium List 2 Accent 5" w:semiHidden="0" w:uiPriority="66" w:unhideWhenUsed="0"/>
-    <w:lsdException w:name="Medium Grid 1 Accent 5" w:semiHidden="0" w:uiPriority="67" w:unhideWhenUsed="0"/>
-    <w:lsdException w:name="Medium Grid 2 Accent 5" w:semiHidden="0" w:uiPriority="68" w:unhideWhenUsed="0"/>
-    <w:lsdException w:name="Medium Grid 3 Accent 5" w:semiHidden="0" w:uiPriority="69" w:unhideWhenUsed="0"/>
-    <w:lsdException w:name="Dark List Accent 5" w:semiHidden="0" w:uiPriority="70" w:unhideWhenUsed="0"/>
-    <w:lsdException w:name="Colorful Shading Accent 5" w:semiHidden="0" w:uiPriority="71" w:unhideWhenUsed="0"/>
-    <w:lsdException w:name="Colorful List Accent 5" w:semiHidden="0" w:uiPriority="72" w:unhideWhenUsed="0"/>
-    <w:lsdException w:name="Colorful Grid Accent 5" w:semiHidden="0" w:uiPriority="73" w:unhideWhenUsed="0"/>
-    <w:lsdException w:name="Light Shading Accent 6" w:semiHidden="0" w:uiPriority="60" w:unhideWhenUsed="0"/>
-    <w:lsdException w:name="Light List Accent 6" w:semiHidden="0" w:uiPriority="61" w:unhideWhenUsed="0"/>
-    <w:lsdException w:name="Light Grid Accent 6" w:semiHidden="0" w:uiPriority="62" w:unhideWhenUsed="0"/>
-    <w:lsdException w:name="Medium Shading 1 Accent 6" w:semiHidden="0" w:uiPriority="63" w:unhideWhenUsed="0"/>
-    <w:lsdException w:name="Medium Shading 2 Accent 6" w:semiHidden="0" w:uiPriority="64" w:unhideWhenUsed="0"/>
-    <w:lsdException w:name="Medium List 1 Accent 6" w:semiHidden="0" w:uiPriority="65" w:unhideWhenUsed="0"/>
-    <w:lsdException w:name="Medium List 2 Accent 6" w:semiHidden="0" w:uiPriority="66" w:unhideWhenUsed="0"/>
-    <w:lsdException w:name="Medium Grid 1 Accent 6" w:semiHidden="0" w:uiPriority="67" w:unhideWhenUsed="0"/>
-    <w:lsdException w:name="Medium Grid 2 Accent 6" w:semiHidden="0" w:uiPriority="68" w:unhideWhenUsed="0"/>
-    <w:lsdException w:name="Medium Grid 3 Accent 6" w:semiHidden="0" w:uiPriority="69" w:unhideWhenUsed="0"/>
-    <w:lsdException w:name="Dark List Accent 6" w:semiHidden="0" w:uiPriority="70" w:unhideWhenUsed="0"/>
-    <w:lsdException w:name="Colorful Shading Accent 6" w:semiHidden="0" w:uiPriority="71" w:unhideWhenUsed="0"/>
-    <w:lsdException w:name="Colorful List Accent 6" w:semiHidden="0" w:uiPriority="72" w:unhideWhenUsed="0"/>
-    <w:lsdException w:name="Colorful Grid Accent 6" w:semiHidden="0" w:uiPriority="73" w:unhideWhenUsed="0"/>
-    <w:lsdException w:name="Subtle Emphasis" w:semiHidden="0" w:uiPriority="19" w:unhideWhenUsed="0" w:qFormat="1"/>
-    <w:lsdException w:name="Intense Emphasis" w:semiHidden="0" w:uiPriority="21" w:unhideWhenUsed="0" w:qFormat="1"/>
-    <w:lsdException w:name="Subtle Reference" w:semiHidden="0" w:uiPriority="31" w:unhideWhenUsed="0" w:qFormat="1"/>
-    <w:lsdException w:name="Intense Reference" w:semiHidden="0" w:uiPriority="32" w:unhideWhenUsed="0" w:qFormat="1"/>
-    <w:lsdException w:name="Book Title" w:semiHidden="0" w:uiPriority="33" w:unhideWhenUsed="0" w:qFormat="1"/>
-    <w:lsdException w:name="Bibliography" w:uiPriority="37"/>
-    <w:lsdException w:name="TOC Heading" w:uiPriority="39" w:qFormat="1"/>
-  </w:latentStyles>
-  <w:style w:type="paragraph" w:default="1" w:styleId="Normal">
-    <w:name w:val="Normal"/>
-    <w:qFormat/>
-  </w:style>
-  <w:style w:type="paragraph" w:styleId="Heading1">
-    <w:name w:val="heading 1"/>
-    <w:basedOn w:val="Normal"/>
-    <w:next w:val="Normal"/>
-    <w:link w:val="Heading1Char"/>
-    <w:uiPriority w:val="9"/>
-    <w:qFormat/>
-    <w:rsid w:val="0071105B"/>
-    <w:pPr>
-      <w:keepNext/>
-      <w:keepLines/>
-      <w:spacing w:before="480" w:after="0"/>
-      <w:outlineLvl w:val="0"/>
-    </w:pPr>
-    <w:rPr>
-      <w:rFonts w:asciiTheme="majorHAnsi" w:eastAsiaTheme="majorEastAsia" w:hAnsiTheme="majorHAnsi" w:cstheme="majorBidi"/>
-      <w:b/>
-      <w:bCs/>
-      <w:color w:val="2E74B5" w:themeColor="accent1" w:themeShade="BF"/>
-      <w:sz w:val="28"/>
-      <w:szCs w:val="28"/>
-    </w:rPr>
-  </w:style>
-  <w:style w:type="paragraph" w:styleId="Heading2">
-    <w:name w:val="heading 2"/>
-    <w:basedOn w:val="Normal"/>
-    <w:next w:val="Normal"/>
-    <w:link w:val="Heading2Char"/>
-    <w:uiPriority w:val="9"/>
-    <w:unhideWhenUsed/>
-    <w:qFormat/>
-    <w:rsid w:val="00F97149"/>
-    <w:pPr>
-      <w:keepNext/>
-      <w:keepLines/>
-      <w:spacing w:before="200" w:after="0"/>
-      <w:outlineLvl w:val="1"/>
-    </w:pPr>
-    <w:rPr>
-      <w:rFonts w:asciiTheme="majorHAnsi" w:eastAsiaTheme="majorEastAsia" w:hAnsiTheme="majorHAnsi" w:cstheme="majorBidi"/>
-      <w:b/>
-      <w:bCs/>
-      <w:color w:val="5B9BD5" w:themeColor="accent1"/>
-      <w:sz w:val="26"/>
-      <w:szCs w:val="26"/>
-    </w:rPr>
-  </w:style>
-  <w:style w:type="paragraph" w:styleId="Heading3">
-    <w:name w:val="heading 3"/>
-    <w:basedOn w:val="Normal"/>
-    <w:next w:val="Normal"/>
-    <w:link w:val="Heading3Char"/>
-    <w:uiPriority w:val="9"/>
-    <w:unhideWhenUsed/>
-    <w:qFormat/>
-    <w:rsid w:val="00840BB6"/>
-    <w:pPr>
-      <w:keepNext/>
-      <w:keepLines/>
-      <w:spacing w:before="200" w:after="0"/>
-      <w:outlineLvl w:val="2"/>
-    </w:pPr>
-    <w:rPr>
-      <w:rFonts w:asciiTheme="majorHAnsi" w:eastAsiaTheme="majorEastAsia" w:hAnsiTheme="majorHAnsi" w:cstheme="majorBidi"/>
-      <w:b/>
-      <w:bCs/>
-      <w:color w:val="5B9BD5" w:themeColor="accent1"/>
-    </w:rPr>
-  </w:style>
-  <w:style w:type="character" w:default="1" w:styleId="DefaultParagraphFont">
-    <w:name w:val="Default Paragraph Font"/>
-    <w:uiPriority w:val="1"/>
-    <w:semiHidden/>
-    <w:unhideWhenUsed/>
-  </w:style>
-  <w:style w:type="table" w:default="1" w:styleId="TableNormal">
-    <w:name w:val="Normal Table"/>
-    <w:uiPriority w:val="99"/>
-    <w:semiHidden/>
-    <w:unhideWhenUsed/>
-    <w:tblPr>
-      <w:tblInd w:w="0" w:type="dxa"/>
-      <w:tblCellMar>
-        <w:top w:w="0" w:type="dxa"/>
-        <w:left w:w="108" w:type="dxa"/>
-        <w:bottom w:w="0" w:type="dxa"/>
-        <w:right w:w="108" w:type="dxa"/>
-      </w:tblCellMar>
-    </w:tblPr>
-  </w:style>
-  <w:style w:type="numbering" w:default="1" w:styleId="NoList">
-    <w:name w:val="No List"/>
-    <w:uiPriority w:val="99"/>
-    <w:semiHidden/>
-    <w:unhideWhenUsed/>
-  </w:style>
-  <w:style w:type="paragraph" w:styleId="HTMLPreformatted">
-    <w:name w:val="HTML Preformatted"/>
-    <w:basedOn w:val="Normal"/>
-    <w:link w:val="HTMLPreformattedChar"/>
-    <w:uiPriority w:val="99"/>
-    <w:semiHidden/>
-    <w:unhideWhenUsed/>
-    <w:rsid w:val="00086692"/>
-    <w:pPr>
-      <w:tabs>
-        <w:tab w:val="left" w:pos="916"/>
-        <w:tab w:val="left" w:pos="1832"/>
-        <w:tab w:val="left" w:pos="2748"/>
-        <w:tab w:val="left" w:pos="3664"/>
-        <w:tab w:val="left" w:pos="4580"/>
-        <w:tab w:val="left" w:pos="5496"/>
-        <w:tab w:val="left" w:pos="6412"/>
-        <w:tab w:val="left" w:pos="7328"/>
-        <w:tab w:val="left" w:pos="8244"/>
-        <w:tab w:val="left" w:pos="9160"/>
-        <w:tab w:val="left" w:pos="10076"/>
-        <w:tab w:val="left" w:pos="10992"/>
-        <w:tab w:val="left" w:pos="11908"/>
-        <w:tab w:val="left" w:pos="12824"/>
-        <w:tab w:val="left" w:pos="13740"/>
-        <w:tab w:val="left" w:pos="14656"/>
-      </w:tabs>
-      <w:spacing w:after="0" w:line="240" w:lineRule="auto"/>
-    </w:pPr>
-    <w:rPr>
-      <w:rFonts w:ascii="Courier New" w:eastAsia="Times New Roman" w:hAnsi="Courier New" w:cs="Courier New"/>
-      <w:sz w:val="20"/>
-      <w:szCs w:val="20"/>
-      <w:lang w:eastAsia="bg-BG"/>
-    </w:rPr>
-  </w:style>
-  <w:style w:type="character" w:customStyle="1" w:styleId="HTMLPreformattedChar">
-    <w:name w:val="HTML Preformatted Char"/>
-    <w:basedOn w:val="DefaultParagraphFont"/>
-    <w:link w:val="HTMLPreformatted"/>
-    <w:uiPriority w:val="99"/>
-    <w:semiHidden/>
-    <w:rsid w:val="00086692"/>
-    <w:rPr>
-      <w:rFonts w:ascii="Courier New" w:eastAsia="Times New Roman" w:hAnsi="Courier New" w:cs="Courier New"/>
-      <w:sz w:val="20"/>
-      <w:szCs w:val="20"/>
-      <w:lang w:eastAsia="bg-BG"/>
-    </w:rPr>
-  </w:style>
-  <w:style w:type="character" w:customStyle="1" w:styleId="hps">
-    <w:name w:val="hps"/>
-    <w:basedOn w:val="DefaultParagraphFont"/>
-    <w:rsid w:val="00935212"/>
-  </w:style>
-  <w:style w:type="paragraph" w:styleId="ListParagraph">
-    <w:name w:val="List Paragraph"/>
-    <w:basedOn w:val="Normal"/>
-    <w:uiPriority w:val="34"/>
-    <w:qFormat/>
-    <w:rsid w:val="00631917"/>
-    <w:pPr>
-      <w:ind w:left="720"/>
-      <w:contextualSpacing/>
-    </w:pPr>
-  </w:style>
-  <w:style w:type="paragraph" w:styleId="Title">
-    <w:name w:val="Title"/>
-    <w:basedOn w:val="Normal"/>
-    <w:next w:val="Normal"/>
-    <w:link w:val="TitleChar"/>
-    <w:uiPriority w:val="10"/>
-    <w:qFormat/>
-    <w:rsid w:val="0071105B"/>
-    <w:pPr>
-      <w:pBdr>
-        <w:bottom w:val="single" w:sz="8" w:space="4" w:color="5B9BD5" w:themeColor="accent1"/>
-      </w:pBdr>
-      <w:spacing w:after="300" w:line="240" w:lineRule="auto"/>
-      <w:contextualSpacing/>
-    </w:pPr>
-    <w:rPr>
-      <w:rFonts w:asciiTheme="majorHAnsi" w:eastAsiaTheme="majorEastAsia" w:hAnsiTheme="majorHAnsi" w:cstheme="majorBidi"/>
-      <w:color w:val="323E4F" w:themeColor="text2" w:themeShade="BF"/>
-      <w:spacing w:val="5"/>
-      <w:kern w:val="28"/>
-      <w:sz w:val="52"/>
-      <w:szCs w:val="52"/>
-    </w:rPr>
-  </w:style>
-  <w:style w:type="character" w:customStyle="1" w:styleId="TitleChar">
-    <w:name w:val="Title Char"/>
-    <w:basedOn w:val="DefaultParagraphFont"/>
-    <w:link w:val="Title"/>
-    <w:uiPriority w:val="10"/>
-    <w:rsid w:val="0071105B"/>
-    <w:rPr>
-      <w:rFonts w:asciiTheme="majorHAnsi" w:eastAsiaTheme="majorEastAsia" w:hAnsiTheme="majorHAnsi" w:cstheme="majorBidi"/>
-      <w:color w:val="323E4F" w:themeColor="text2" w:themeShade="BF"/>
-      <w:spacing w:val="5"/>
-      <w:kern w:val="28"/>
-      <w:sz w:val="52"/>
-      <w:szCs w:val="52"/>
-    </w:rPr>
-  </w:style>
-  <w:style w:type="character" w:styleId="SubtleEmphasis">
-    <w:name w:val="Subtle Emphasis"/>
-    <w:basedOn w:val="DefaultParagraphFont"/>
-    <w:uiPriority w:val="19"/>
-    <w:qFormat/>
-    <w:rsid w:val="0071105B"/>
-    <w:rPr>
-      <w:i/>
-      <w:iCs/>
-      <w:color w:val="808080" w:themeColor="text1" w:themeTint="7F"/>
-    </w:rPr>
-  </w:style>
-  <w:style w:type="character" w:customStyle="1" w:styleId="Heading1Char">
-    <w:name w:val="Heading 1 Char"/>
-    <w:basedOn w:val="DefaultParagraphFont"/>
-    <w:link w:val="Heading1"/>
-    <w:uiPriority w:val="9"/>
-    <w:rsid w:val="0071105B"/>
-    <w:rPr>
-      <w:rFonts w:asciiTheme="majorHAnsi" w:eastAsiaTheme="majorEastAsia" w:hAnsiTheme="majorHAnsi" w:cstheme="majorBidi"/>
-      <w:b/>
-      <w:bCs/>
-      <w:color w:val="2E74B5" w:themeColor="accent1" w:themeShade="BF"/>
-      <w:sz w:val="28"/>
-      <w:szCs w:val="28"/>
-    </w:rPr>
-  </w:style>
-  <w:style w:type="table" w:styleId="TableGrid">
-    <w:name w:val="Table Grid"/>
-    <w:basedOn w:val="TableNormal"/>
-    <w:uiPriority w:val="39"/>
-    <w:rsid w:val="00685341"/>
-    <w:pPr>
-      <w:spacing w:after="0" w:line="240" w:lineRule="auto"/>
-    </w:pPr>
-    <w:tblPr>
-      <w:tblInd w:w="0" w:type="dxa"/>
-      <w:tblBorders>
-        <w:top w:val="single" w:sz="4" w:space="0" w:color="auto"/>
-        <w:left w:val="single" w:sz="4" w:space="0" w:color="auto"/>
-        <w:bottom w:val="single" w:sz="4" w:space="0" w:color="auto"/>
-        <w:right w:val="single" w:sz="4" w:space="0" w:color="auto"/>
-        <w:insideH w:val="single" w:sz="4" w:space="0" w:color="auto"/>
-        <w:insideV w:val="single" w:sz="4" w:space="0" w:color="auto"/>
-      </w:tblBorders>
-      <w:tblCellMar>
-        <w:top w:w="0" w:type="dxa"/>
-        <w:left w:w="108" w:type="dxa"/>
-        <w:bottom w:w="0" w:type="dxa"/>
-        <w:right w:w="108" w:type="dxa"/>
-      </w:tblCellMar>
-    </w:tblPr>
-  </w:style>
-  <w:style w:type="paragraph" w:styleId="Header">
-    <w:name w:val="header"/>
-    <w:basedOn w:val="Normal"/>
-    <w:link w:val="HeaderChar"/>
-    <w:uiPriority w:val="99"/>
-    <w:unhideWhenUsed/>
-    <w:rsid w:val="000624C2"/>
-    <w:pPr>
-      <w:tabs>
-        <w:tab w:val="center" w:pos="4680"/>
-        <w:tab w:val="right" w:pos="9360"/>
-      </w:tabs>
-      <w:spacing w:after="0" w:line="240" w:lineRule="auto"/>
-    </w:pPr>
-  </w:style>
-  <w:style w:type="character" w:customStyle="1" w:styleId="HeaderChar">
-    <w:name w:val="Header Char"/>
-    <w:basedOn w:val="DefaultParagraphFont"/>
-    <w:link w:val="Header"/>
-    <w:uiPriority w:val="99"/>
-    <w:rsid w:val="000624C2"/>
-  </w:style>
-  <w:style w:type="paragraph" w:styleId="Footer">
-    <w:name w:val="footer"/>
-    <w:basedOn w:val="Normal"/>
-    <w:link w:val="FooterChar"/>
-    <w:uiPriority w:val="99"/>
-    <w:unhideWhenUsed/>
-    <w:rsid w:val="000624C2"/>
-    <w:pPr>
-      <w:tabs>
-        <w:tab w:val="center" w:pos="4680"/>
-        <w:tab w:val="right" w:pos="9360"/>
-      </w:tabs>
-      <w:spacing w:after="0" w:line="240" w:lineRule="auto"/>
-    </w:pPr>
-  </w:style>
-  <w:style w:type="character" w:customStyle="1" w:styleId="FooterChar">
-    <w:name w:val="Footer Char"/>
-    <w:basedOn w:val="DefaultParagraphFont"/>
-    <w:link w:val="Footer"/>
-    <w:uiPriority w:val="99"/>
-    <w:rsid w:val="000624C2"/>
-  </w:style>
-  <w:style w:type="character" w:customStyle="1" w:styleId="Heading2Char">
-    <w:name w:val="Heading 2 Char"/>
-    <w:basedOn w:val="DefaultParagraphFont"/>
-    <w:link w:val="Heading2"/>
-    <w:uiPriority w:val="9"/>
-    <w:rsid w:val="00F97149"/>
-    <w:rPr>
-      <w:rFonts w:asciiTheme="majorHAnsi" w:eastAsiaTheme="majorEastAsia" w:hAnsiTheme="majorHAnsi" w:cstheme="majorBidi"/>
-      <w:b/>
-      <w:bCs/>
-      <w:color w:val="5B9BD5" w:themeColor="accent1"/>
-      <w:sz w:val="26"/>
-      <w:szCs w:val="26"/>
-    </w:rPr>
-  </w:style>
-  <w:style w:type="character" w:customStyle="1" w:styleId="Heading3Char">
-    <w:name w:val="Heading 3 Char"/>
-    <w:basedOn w:val="DefaultParagraphFont"/>
-    <w:link w:val="Heading3"/>
-    <w:uiPriority w:val="9"/>
-    <w:rsid w:val="00840BB6"/>
-    <w:rPr>
-      <w:rFonts w:asciiTheme="majorHAnsi" w:eastAsiaTheme="majorEastAsia" w:hAnsiTheme="majorHAnsi" w:cstheme="majorBidi"/>
-      <w:b/>
-      <w:bCs/>
-      <w:color w:val="5B9BD5" w:themeColor="accent1"/>
-    </w:rPr>
-  </w:style>
-  <w:style w:type="paragraph" w:styleId="TOC1">
-    <w:name w:val="toc 1"/>
-    <w:basedOn w:val="Normal"/>
-    <w:next w:val="Normal"/>
-    <w:autoRedefine/>
-    <w:uiPriority w:val="39"/>
-    <w:unhideWhenUsed/>
-    <w:rsid w:val="00F6190B"/>
-    <w:pPr>
-      <w:spacing w:before="360" w:after="0"/>
-    </w:pPr>
-    <w:rPr>
-      <w:rFonts w:asciiTheme="majorHAnsi" w:hAnsiTheme="majorHAnsi"/>
-      <w:b/>
-      <w:bCs/>
-      <w:caps/>
-      <w:sz w:val="24"/>
-      <w:szCs w:val="24"/>
-    </w:rPr>
-  </w:style>
-  <w:style w:type="paragraph" w:styleId="TOC2">
-    <w:name w:val="toc 2"/>
-    <w:basedOn w:val="Normal"/>
-    <w:next w:val="Normal"/>
-    <w:autoRedefine/>
-    <w:uiPriority w:val="39"/>
-    <w:unhideWhenUsed/>
-    <w:rsid w:val="00F6190B"/>
-    <w:pPr>
-      <w:spacing w:before="240" w:after="0"/>
-    </w:pPr>
-    <w:rPr>
-      <w:b/>
-      <w:bCs/>
-      <w:sz w:val="20"/>
-      <w:szCs w:val="20"/>
-    </w:rPr>
-  </w:style>
-  <w:style w:type="paragraph" w:styleId="TOC3">
-    <w:name w:val="toc 3"/>
-    <w:basedOn w:val="Normal"/>
-    <w:next w:val="Normal"/>
-    <w:autoRedefine/>
-    <w:uiPriority w:val="39"/>
-    <w:unhideWhenUsed/>
-    <w:rsid w:val="00F6190B"/>
-    <w:pPr>
-      <w:spacing w:after="0"/>
-      <w:ind w:left="220"/>
-    </w:pPr>
-    <w:rPr>
-      <w:sz w:val="20"/>
-      <w:szCs w:val="20"/>
-    </w:rPr>
-  </w:style>
-  <w:style w:type="paragraph" w:styleId="TOC4">
-    <w:name w:val="toc 4"/>
-    <w:basedOn w:val="Normal"/>
-    <w:next w:val="Normal"/>
-    <w:autoRedefine/>
-    <w:uiPriority w:val="39"/>
-    <w:unhideWhenUsed/>
-    <w:rsid w:val="00F6190B"/>
-    <w:pPr>
-      <w:spacing w:after="0"/>
-      <w:ind w:left="440"/>
-    </w:pPr>
-    <w:rPr>
-      <w:sz w:val="20"/>
-      <w:szCs w:val="20"/>
-    </w:rPr>
-  </w:style>
-  <w:style w:type="paragraph" w:styleId="TOC5">
-    <w:name w:val="toc 5"/>
-    <w:basedOn w:val="Normal"/>
-    <w:next w:val="Normal"/>
-    <w:autoRedefine/>
-    <w:uiPriority w:val="39"/>
-    <w:unhideWhenUsed/>
-    <w:rsid w:val="00F6190B"/>
-    <w:pPr>
-      <w:spacing w:after="0"/>
-      <w:ind w:left="660"/>
-    </w:pPr>
-    <w:rPr>
-      <w:sz w:val="20"/>
-      <w:szCs w:val="20"/>
-    </w:rPr>
-  </w:style>
-  <w:style w:type="paragraph" w:styleId="TOC6">
-    <w:name w:val="toc 6"/>
-    <w:basedOn w:val="Normal"/>
-    <w:next w:val="Normal"/>
-    <w:autoRedefine/>
-    <w:uiPriority w:val="39"/>
-    <w:unhideWhenUsed/>
-    <w:rsid w:val="00F6190B"/>
-    <w:pPr>
-      <w:spacing w:after="0"/>
-      <w:ind w:left="880"/>
-    </w:pPr>
-    <w:rPr>
-      <w:sz w:val="20"/>
-      <w:szCs w:val="20"/>
-    </w:rPr>
-  </w:style>
-  <w:style w:type="paragraph" w:styleId="TOC7">
-    <w:name w:val="toc 7"/>
-    <w:basedOn w:val="Normal"/>
-    <w:next w:val="Normal"/>
-    <w:autoRedefine/>
-    <w:uiPriority w:val="39"/>
-    <w:unhideWhenUsed/>
-    <w:rsid w:val="00F6190B"/>
-    <w:pPr>
-      <w:spacing w:after="0"/>
-      <w:ind w:left="1100"/>
-    </w:pPr>
-    <w:rPr>
-      <w:sz w:val="20"/>
-      <w:szCs w:val="20"/>
-    </w:rPr>
-  </w:style>
-  <w:style w:type="paragraph" w:styleId="TOC8">
-    <w:name w:val="toc 8"/>
-    <w:basedOn w:val="Normal"/>
-    <w:next w:val="Normal"/>
-    <w:autoRedefine/>
-    <w:uiPriority w:val="39"/>
-    <w:unhideWhenUsed/>
-    <w:rsid w:val="00F6190B"/>
-    <w:pPr>
-      <w:spacing w:after="0"/>
-      <w:ind w:left="1320"/>
-    </w:pPr>
-    <w:rPr>
-      <w:sz w:val="20"/>
-      <w:szCs w:val="20"/>
-    </w:rPr>
-  </w:style>
-  <w:style w:type="paragraph" w:styleId="TOC9">
-    <w:name w:val="toc 9"/>
-    <w:basedOn w:val="Normal"/>
-    <w:next w:val="Normal"/>
-    <w:autoRedefine/>
-    <w:uiPriority w:val="39"/>
-    <w:unhideWhenUsed/>
-    <w:rsid w:val="00F6190B"/>
-    <w:pPr>
-      <w:spacing w:after="0"/>
-      <w:ind w:left="1540"/>
-    </w:pPr>
-    <w:rPr>
-      <w:sz w:val="20"/>
-      <w:szCs w:val="20"/>
-    </w:rPr>
-  </w:style>
-  <w:style w:type="character" w:styleId="Hyperlink">
-    <w:name w:val="Hyperlink"/>
-    <w:basedOn w:val="DefaultParagraphFont"/>
-    <w:uiPriority w:val="99"/>
-    <w:unhideWhenUsed/>
-    <w:rsid w:val="00F6190B"/>
-    <w:rPr>
-      <w:color w:val="0563C1" w:themeColor="hyperlink"/>
-      <w:u w:val="single"/>
-    </w:rPr>
-  </w:style>
-  <w:style w:type="paragraph" w:styleId="BalloonText">
-    <w:name w:val="Balloon Text"/>
-    <w:basedOn w:val="Normal"/>
-    <w:link w:val="BalloonTextChar"/>
-    <w:uiPriority w:val="99"/>
-    <w:semiHidden/>
-    <w:unhideWhenUsed/>
-    <w:rsid w:val="006F0663"/>
-    <w:pPr>
-      <w:spacing w:after="0" w:line="240" w:lineRule="auto"/>
-    </w:pPr>
-    <w:rPr>
-      <w:rFonts w:ascii="Tahoma" w:hAnsi="Tahoma" w:cs="Tahoma"/>
-      <w:sz w:val="16"/>
-      <w:szCs w:val="16"/>
-    </w:rPr>
-  </w:style>
-  <w:style w:type="character" w:customStyle="1" w:styleId="BalloonTextChar">
-    <w:name w:val="Balloon Text Char"/>
-    <w:basedOn w:val="DefaultParagraphFont"/>
-    <w:link w:val="BalloonText"/>
-    <w:uiPriority w:val="99"/>
-    <w:semiHidden/>
-    <w:rsid w:val="006F0663"/>
-    <w:rPr>
-      <w:rFonts w:ascii="Tahoma" w:hAnsi="Tahoma" w:cs="Tahoma"/>
-      <w:sz w:val="16"/>
-      <w:szCs w:val="16"/>
-    </w:rPr>
-  </w:style>
-</w:styles>
-</file>
-
-<file path=word/stylesWithEffects.xml><?xml version="1.0" encoding="utf-8"?>
-<w:styles xmlns:wpc="http://schemas.microsoft.com/office/word/2010/wordprocessingCanvas" xmlns:mc="http://schemas.openxmlformats.org/markup-compatibility/2006" xmlns:o="urn:schemas-microsoft-com:office:office" xmlns:r="http://schemas.openxmlformats.org/officeDocument/2006/relationships" xmlns:m="http://schemas.openxmlformats.org/officeDocument/2006/math" xmlns:v="urn:schemas-microsoft-com:vml" xmlns:wp14="http://schemas.microsoft.com/office/word/2010/wordprocessingDrawing" xmlns:wp="http://schemas.openxmlformats.org/drawingml/2006/wordprocessingDrawing" xmlns:w10="urn:schemas-microsoft-com:office:word" xmlns:w="http://schemas.openxmlformats.org/wordprocessingml/2006/main" xmlns:w14="http://schemas.microsoft.com/office/word/2010/wordml" xmlns:wpg="http://schemas.microsoft.com/office/word/2010/wordprocessingGroup" xmlns:wpi="http://schemas.microsoft.com/office/word/2010/wordprocessingInk" xmlns:wne="http://schemas.microsoft.com/office/word/2006/wordml" xmlns:wps="http://schemas.microsoft.com/office/word/2010/wordprocessingShape" mc:Ignorable="w14 wp14">
-  <w:docDefaults>
-    <w:rPrDefault>
-      <w:rPr>
-        <w:rFonts w:asciiTheme="minorHAnsi" w:eastAsiaTheme="minorHAnsi" w:hAnsiTheme="minorHAnsi" w:cstheme="minorBidi"/>
-        <w:sz w:val="22"/>
-        <w:szCs w:val="22"/>
-        <w:lang w:val="bg-BG" w:eastAsia="en-US" w:bidi="ar-SA"/>
-      </w:rPr>
-    </w:rPrDefault>
-    <w:pPrDefault>
-      <w:pPr>
-        <w:spacing w:after="160" w:line="259" w:lineRule="auto"/>
-      </w:pPr>
-    </w:pPrDefault>
-  </w:docDefaults>
-  <w:latentStyles w:defLockedState="0" w:defUIPriority="99" w:defSemiHidden="1" w:defUnhideWhenUsed="1" w:defQFormat="0" w:count="267">
-    <w:lsdException w:name="Normal" w:semiHidden="0" w:uiPriority="0" w:unhideWhenUsed="0" w:qFormat="1"/>
-    <w:lsdException w:name="heading 1" w:semiHidden="0" w:uiPriority="9" w:unhideWhenUsed="0" w:qFormat="1"/>
-    <w:lsdException w:name="heading 2" w:uiPriority="9" w:qFormat="1"/>
-    <w:lsdException w:name="heading 3" w:uiPriority="9" w:qFormat="1"/>
-    <w:lsdException w:name="heading 4" w:uiPriority="9" w:qFormat="1"/>
-    <w:lsdException w:name="heading 5" w:uiPriority="9" w:qFormat="1"/>
-    <w:lsdException w:name="heading 6" w:uiPriority="9" w:qFormat="1"/>
-    <w:lsdException w:name="heading 7" w:uiPriority="9" w:qFormat="1"/>
-    <w:lsdException w:name="heading 8" w:uiPriority="9" w:qFormat="1"/>
-    <w:lsdException w:name="heading 9" w:uiPriority="9" w:qFormat="1"/>
-    <w:lsdException w:name="toc 1" w:uiPriority="39"/>
-    <w:lsdException w:name="toc 2" w:uiPriority="39"/>
-    <w:lsdException w:name="toc 3" w:uiPriority="39"/>
-    <w:lsdException w:name="toc 4" w:uiPriority="39"/>
-    <w:lsdException w:name="toc 5" w:uiPriority="39"/>
-    <w:lsdException w:name="toc 6" w:uiPriority="39"/>
-    <w:lsdException w:name="toc 7" w:uiPriority="39"/>
-    <w:lsdException w:name="toc 8" w:uiPriority="39"/>
-    <w:lsdException w:name="toc 9" w:uiPriority="39"/>
-    <w:lsdException w:name="caption" w:uiPriority="35" w:qFormat="1"/>
-    <w:lsdException w:name="Title" w:semiHidden="0" w:uiPriority="10" w:unhideWhenUsed="0" w:qFormat="1"/>
-    <w:lsdException w:name="Default Paragraph Font" w:uiPriority="1"/>
-    <w:lsdException w:name="Subtitle" w:semiHidden="0" w:uiPriority="11" w:unhideWhenUsed="0" w:qFormat="1"/>
-    <w:lsdException w:name="Strong" w:semiHidden="0" w:uiPriority="22" w:unhideWhenUsed="0" w:qFormat="1"/>
-    <w:lsdException w:name="Emphasis" w:semiHidden="0" w:uiPriority="20" w:unhideWhenUsed="0" w:qFormat="1"/>
-    <w:lsdException w:name="Table Grid" w:semiHidden="0" w:uiPriority="39" w:unhideWhenUsed="0"/>
-    <w:lsdException w:name="Placeholder Text" w:unhideWhenUsed="0"/>
-    <w:lsdException w:name="No Spacing" w:semiHidden="0" w:uiPriority="1" w:unhideWhenUsed="0" w:qFormat="1"/>
-    <w:lsdException w:name="Light Shading" w:semiHidden="0" w:uiPriority="60" w:unhideWhenUsed="0"/>
-    <w:lsdException w:name="Light List" w:semiHidden="0" w:uiPriority="61" w:unhideWhenUsed="0"/>
-    <w:lsdException w:name="Light Grid" w:semiHidden="0" w:uiPriority="62" w:unhideWhenUsed="0"/>
-    <w:lsdException w:name="Medium Shading 1" w:semiHidden="0" w:uiPriority="63" w:unhideWhenUsed="0"/>
-    <w:lsdException w:name="Medium Shading 2" w:semiHidden="0" w:uiPriority="64" w:unhideWhenUsed="0"/>
-    <w:lsdException w:name="Medium List 1" w:semiHidden="0" w:uiPriority="65" w:unhideWhenUsed="0"/>
-    <w:lsdException w:name="Medium List 2" w:semiHidden="0" w:uiPriority="66" w:unhideWhenUsed="0"/>
-    <w:lsdException w:name="Medium Grid 1" w:semiHidden="0" w:uiPriority="67" w:unhideWhenUsed="0"/>
-    <w:lsdException w:name="Medium Grid 2" w:semiHidden="0" w:uiPriority="68" w:unhideWhenUsed="0"/>
-    <w:lsdException w:name="Medium Grid 3" w:semiHidden="0" w:uiPriority="69" w:unhideWhenUsed="0"/>
-    <w:lsdException w:name="Dark List" w:semiHidden="0" w:uiPriority="70" w:unhideWhenUsed="0"/>
-    <w:lsdException w:name="Colorful Shading" w:semiHidden="0" w:uiPriority="71" w:unhideWhenUsed="0"/>
-    <w:lsdException w:name="Colorful List" w:semiHidden="0" w:uiPriority="72" w:unhideWhenUsed="0"/>
-    <w:lsdException w:name="Colorful Grid" w:semiHidden="0" w:uiPriority="73" w:unhideWhenUsed="0"/>
-    <w:lsdException w:name="Light Shading Accent 1" w:semiHidden="0" w:uiPriority="60" w:unhideWhenUsed="0"/>
-    <w:lsdException w:name="Light List Accent 1" w:semiHidden="0" w:uiPriority="61" w:unhideWhenUsed="0"/>
-    <w:lsdException w:name="Light Grid Accent 1" w:semiHidden="0" w:uiPriority="62" w:unhideWhenUsed="0"/>
-    <w:lsdException w:name="Medium Shading 1 Accent 1" w:semiHidden="0" w:uiPriority="63" w:unhideWhenUsed="0"/>
-    <w:lsdException w:name="Medium Shading 2 Accent 1" w:semiHidden="0" w:uiPriority="64" w:unhideWhenUsed="0"/>
-    <w:lsdException w:name="Medium List 1 Accent 1" w:semiHidden="0" w:uiPriority="65" w:unhideWhenUsed="0"/>
-    <w:lsdException w:name="Revision" w:unhideWhenUsed="0"/>
-    <w:lsdException w:name="List Paragraph" w:semiHidden="0" w:uiPriority="34" w:unhideWhenUsed="0" w:qFormat="1"/>
-    <w:lsdException w:name="Quote" w:semiHidden="0" w:uiPriority="29" w:unhideWhenUsed="0" w:qFormat="1"/>
-    <w:lsdException w:name="Intense Quote" w:semiHidden="0" w:uiPriority="30" w:unhideWhenUsed="0" w:qFormat="1"/>
-    <w:lsdException w:name="Medium List 2 Accent 1" w:semiHidden="0" w:uiPriority="66" w:unhideWhenUsed="0"/>
-    <w:lsdException w:name="Medium Grid 1 Accent 1" w:semiHidden="0" w:uiPriority="67" w:unhideWhenUsed="0"/>
-    <w:lsdException w:name="Medium Grid 2 Accent 1" w:semiHidden="0" w:uiPriority="68" w:unhideWhenUsed="0"/>
-    <w:lsdException w:name="Medium Grid 3 Accent 1" w:semiHidden="0" w:uiPriority="69" w:unhideWhenUsed="0"/>
-    <w:lsdException w:name="Dark List Accent 1" w:semiHidden="0" w:uiPriority="70" w:unhideWhenUsed="0"/>
-    <w:lsdException w:name="Colorful Shading Accent 1" w:semiHidden="0" w:uiPriority="71" w:unhideWhenUsed="0"/>
-    <w:lsdException w:name="Colorful List Accent 1" w:semiHidden="0" w:uiPriority="72" w:unhideWhenUsed="0"/>
-    <w:lsdException w:name="Colorful Grid Accent 1" w:semiHidden="0" w:uiPriority="73" w:unhideWhenUsed="0"/>
-    <w:lsdException w:name="Light Shading Accent 2" w:semiHidden="0" w:uiPriority="60" w:unhideWhenUsed="0"/>
-    <w:lsdException w:name="Light List Accent 2" w:semiHidden="0" w:uiPriority="61" w:unhideWhenUsed="0"/>
-    <w:lsdException w:name="Light Grid Accent 2" w:semiHidden="0" w:uiPriority="62" w:unhideWhenUsed="0"/>
-    <w:lsdException w:name="Medium Shading 1 Accent 2" w:semiHidden="0" w:uiPriority="63" w:unhideWhenUsed="0"/>
-    <w:lsdException w:name="Medium Shading 2 Accent 2" w:semiHidden="0" w:uiPriority="64" w:unhideWhenUsed="0"/>
-    <w:lsdException w:name="Medium List 1 Accent 2" w:semiHidden="0" w:uiPriority="65" w:unhideWhenUsed="0"/>
-    <w:lsdException w:name="Medium List 2 Accent 2" w:semiHidden="0" w:uiPriority="66" w:unhideWhenUsed="0"/>
-    <w:lsdException w:name="Medium Grid 1 Accent 2" w:semiHidden="0" w:uiPriority="67" w:unhideWhenUsed="0"/>
-    <w:lsdException w:name="Medium Grid 2 Accent 2" w:semiHidden="0" w:uiPriority="68" w:unhideWhenUsed="0"/>
-    <w:lsdException w:name="Medium Grid 3 Accent 2" w:semiHidden="0" w:uiPriority="69" w:unhideWhenUsed="0"/>
-    <w:lsdException w:name="Dark List Accent 2" w:semiHidden="0" w:uiPriority="70" w:unhideWhenUsed="0"/>
-    <w:lsdException w:name="Colorful Shading Accent 2" w:semiHidden="0" w:uiPriority="71" w:unhideWhenUsed="0"/>
-    <w:lsdException w:name="Colorful List Accent 2" w:semiHidden="0" w:uiPriority="72" w:unhideWhenUsed="0"/>
-    <w:lsdException w:name="Colorful Grid Accent 2" w:semiHidden="0" w:uiPriority="73" w:unhideWhenUsed="0"/>
-    <w:lsdException w:name="Light Shading Accent 3" w:semiHidden="0" w:uiPriority="60" w:unhideWhenUsed="0"/>
-    <w:lsdException w:name="Light List Accent 3" w:semiHidden="0" w:uiPriority="61" w:unhideWhenUsed="0"/>
-    <w:lsdException w:name="Light Grid Accent 3" w:semiHidden="0" w:uiPriority="62" w:unhideWhenUsed="0"/>
-    <w:lsdException w:name="Medium Shading 1 Accent 3" w:semiHidden="0" w:uiPriority="63" w:unhideWhenUsed="0"/>
-    <w:lsdException w:name="Medium Shading 2 Accent 3" w:semiHidden="0" w:uiPriority="64" w:unhideWhenUsed="0"/>
-    <w:lsdException w:name="Medium List 1 Accent 3" w:semiHidden="0" w:uiPriority="65" w:unhideWhenUsed="0"/>
-    <w:lsdException w:name="Medium List 2 Accent 3" w:semiHidden="0" w:uiPriority="66" w:unhideWhenUsed="0"/>
-    <w:lsdException w:name="Medium Grid 1 Accent 3" w:semiHidden="0" w:uiPriority="67" w:unhideWhenUsed="0"/>
-    <w:lsdException w:name="Medium Grid 2 Accent 3" w:semiHidden="0" w:uiPriority="68" w:unhideWhenUsed="0"/>
-    <w:lsdException w:name="Medium Grid 3 Accent 3" w:semiHidden="0" w:uiPriority="69" w:unhideWhenUsed="0"/>
-    <w:lsdException w:name="Dark List Accent 3" w:semiHidden="0" w:uiPriority="70" w:unhideWhenUsed="0"/>
-    <w:lsdException w:name="Colorful Shading Accent 3" w:semiHidden="0" w:uiPriority="71" w:unhideWhenUsed="0"/>
-    <w:lsdException w:name="Colorful List Accent 3" w:semiHidden="0" w:uiPriority="72" w:unhideWhenUsed="0"/>
-    <w:lsdException w:name="Colorful Grid Accent 3" w:semiHidden="0" w:uiPriority="73" w:unhideWhenUsed="0"/>
-    <w:lsdException w:name="Light Shading Accent 4" w:semiHidden="0" w:uiPriority="60" w:unhideWhenUsed="0"/>
-    <w:lsdException w:name="Light List Accent 4" w:semiHidden="0" w:uiPriority="61" w:unhideWhenUsed="0"/>
-    <w:lsdException w:name="Light Grid Accent 4" w:semiHidden="0" w:uiPriority="62" w:unhideWhenUsed="0"/>
-    <w:lsdException w:name="Medium Shading 1 Accent 4" w:semiHidden="0" w:uiPriority="63" w:unhideWhenUsed="0"/>
-    <w:lsdException w:name="Medium Shading 2 Accent 4" w:semiHidden="0" w:uiPriority="64" w:unhideWhenUsed="0"/>
-    <w:lsdException w:name="Medium List 1 Accent 4" w:semiHidden="0" w:uiPriority="65" w:unhideWhenUsed="0"/>
-    <w:lsdException w:name="Medium List 2 Accent 4" w:semiHidden="0" w:uiPriority="66" w:unhideWhenUsed="0"/>
-    <w:lsdException w:name="Medium Grid 1 Accent 4" w:semiHidden="0" w:uiPriority="67" w:unhideWhenUsed="0"/>
-    <w:lsdException w:name="Medium Grid 2 Accent 4" w:semiHidden="0" w:uiPriority="68" w:unhideWhenUsed="0"/>
-    <w:lsdException w:name="Medium Grid 3 Accent 4" w:semiHidden="0" w:uiPriority="69" w:unhideWhenUsed="0"/>
-    <w:lsdException w:name="Dark List Accent 4" w:semiHidden="0" w:uiPriority="70" w:unhideWhenUsed="0"/>
-    <w:lsdException w:name="Colorful Shading Accent 4" w:semiHidden="0" w:uiPriority="71" w:unhideWhenUsed="0"/>
-    <w:lsdException w:name="Colorful List Accent 4" w:semiHidden="0" w:uiPriority="72" w:unhideWhenUsed="0"/>
-    <w:lsdException w:name="Colorful Grid Accent 4" w:semiHidden="0" w:uiPriority="73" w:unhideWhenUsed="0"/>
-    <w:lsdException w:name="Light Shading Accent 5" w:semiHidden="0" w:uiPriority="60" w:unhideWhenUsed="0"/>
-    <w:lsdException w:name="Light List Accent 5" w:semiHidden="0" w:uiPriority="61" w:unhideWhenUsed="0"/>
-    <w:lsdException w:name="Light Grid Accent 5" w:semiHidden="0" w:uiPriority="62" w:unhideWhenUsed="0"/>
-    <w:lsdException w:name="Medium Shading 1 Accent 5" w:semiHidden="0" w:uiPriority="63" w:unhideWhenUsed="0"/>
-    <w:lsdException w:name="Medium Shading 2 Accent 5" w:semiHidden="0" w:uiPriority="64" w:unhideWhenUsed="0"/>
-    <w:lsdException w:name="Medium List 1 Accent 5" w:semiHidden="0" w:uiPriority="65" w:unhideWhenUsed="0"/>
-    <w:lsdException w:name="Medium List 2 Accent 5" w:semiHidden="0" w:uiPriority="66" w:unhideWhenUsed="0"/>
-    <w:lsdException w:name="Medium Grid 1 Accent 5" w:semiHidden="0" w:uiPriority="67" w:unhideWhenUsed="0"/>
-    <w:lsdException w:name="Medium Grid 2 Accent 5" w:semiHidden="0" w:uiPriority="68" w:unhideWhenUsed="0"/>
-    <w:lsdException w:name="Medium Grid 3 Accent 5" w:semiHidden="0" w:uiPriority="69" w:unhideWhenUsed="0"/>
-    <w:lsdException w:name="Dark List Accent 5" w:semiHidden="0" w:uiPriority="70" w:unhideWhenUsed="0"/>
-    <w:lsdException w:name="Colorful Shading Accent 5" w:semiHidden="0" w:uiPriority="71" w:unhideWhenUsed="0"/>
-    <w:lsdException w:name="Colorful List Accent 5" w:semiHidden="0" w:uiPriority="72" w:unhideWhenUsed="0"/>
-    <w:lsdException w:name="Colorful Grid Accent 5" w:semiHidden="0" w:uiPriority="73" w:unhideWhenUsed="0"/>
-    <w:lsdException w:name="Light Shading Accent 6" w:semiHidden="0" w:uiPriority="60" w:unhideWhenUsed="0"/>
-    <w:lsdException w:name="Light List Accent 6" w:semiHidden="0" w:uiPriority="61" w:unhideWhenUsed="0"/>
-    <w:lsdException w:name="Light Grid Accent 6" w:semiHidden="0" w:uiPriority="62" w:unhideWhenUsed="0"/>
-    <w:lsdException w:name="Medium Shading 1 Accent 6" w:semiHidden="0" w:uiPriority="63" w:unhideWhenUsed="0"/>
-    <w:lsdException w:name="Medium Shading 2 Accent 6" w:semiHidden="0" w:uiPriority="64" w:unhideWhenUsed="0"/>
-    <w:lsdException w:name="Medium List 1 Accent 6" w:semiHidden="0" w:uiPriority="65" w:unhideWhenUsed="0"/>
-    <w:lsdException w:name="Medium List 2 Accent 6" w:semiHidden="0" w:uiPriority="66" w:unhideWhenUsed="0"/>
-    <w:lsdException w:name="Medium Grid 1 Accent 6" w:semiHidden="0" w:uiPriority="67" w:unhideWhenUsed="0"/>
-    <w:lsdException w:name="Medium Grid 2 Accent 6" w:semiHidden="0" w:uiPriority="68" w:unhideWhenUsed="0"/>
-    <w:lsdException w:name="Medium Grid 3 Accent 6" w:semiHidden="0" w:uiPriority="69" w:unhideWhenUsed="0"/>
-    <w:lsdException w:name="Dark List Accent 6" w:semiHidden="0" w:uiPriority="70" w:unhideWhenUsed="0"/>
-    <w:lsdException w:name="Colorful Shading Accent 6" w:semiHidden="0" w:uiPriority="71" w:unhideWhenUsed="0"/>
-    <w:lsdException w:name="Colorful List Accent 6" w:semiHidden="0" w:uiPriority="72" w:unhideWhenUsed="0"/>
-    <w:lsdException w:name="Colorful Grid Accent 6" w:semiHidden="0" w:uiPriority="73" w:unhideWhenUsed="0"/>
-    <w:lsdException w:name="Subtle Emphasis" w:semiHidden="0" w:uiPriority="19" w:unhideWhenUsed="0" w:qFormat="1"/>
-    <w:lsdException w:name="Intense Emphasis" w:semiHidden="0" w:uiPriority="21" w:unhideWhenUsed="0" w:qFormat="1"/>
-    <w:lsdException w:name="Subtle Reference" w:semiHidden="0" w:uiPriority="31" w:unhideWhenUsed="0" w:qFormat="1"/>
-    <w:lsdException w:name="Intense Reference" w:semiHidden="0" w:uiPriority="32" w:unhideWhenUsed="0" w:qFormat="1"/>
-    <w:lsdException w:name="Book Title" w:semiHidden="0" w:uiPriority="33" w:unhideWhenUsed="0" w:qFormat="1"/>
-    <w:lsdException w:name="Bibliography" w:uiPriority="37"/>
-    <w:lsdException w:name="TOC Heading" w:uiPriority="39" w:qFormat="1"/>
+  <w:latentStyles w:defLockedState="0" w:defUIPriority="99" w:defSemiHidden="0" w:defUnhideWhenUsed="0" w:defQFormat="0" w:count="371">
+    <w:lsdException w:name="Normal" w:uiPriority="0" w:qFormat="1"/>
+    <w:lsdException w:name="heading 1" w:uiPriority="9" w:qFormat="1"/>
+    <w:lsdException w:name="heading 2" w:semiHidden="1" w:uiPriority="9" w:unhideWhenUsed="1" w:qFormat="1"/>
+    <w:lsdException w:name="heading 3" w:semiHidden="1" w:uiPriority="9" w:unhideWhenUsed="1" w:qFormat="1"/>
+    <w:lsdException w:name="heading 4" w:semiHidden="1" w:uiPriority="9" w:unhideWhenUsed="1" w:qFormat="1"/>
+    <w:lsdException w:name="heading 5" w:semiHidden="1" w:uiPriority="9" w:unhideWhenUsed="1" w:qFormat="1"/>
+    <w:lsdException w:name="heading 6" w:semiHidden="1" w:uiPriority="9" w:unhideWhenUsed="1" w:qFormat="1"/>
+    <w:lsdException w:name="heading 7" w:semiHidden="1" w:uiPriority="9" w:unhideWhenUsed="1" w:qFormat="1"/>
+    <w:lsdException w:name="heading 8" w:semiHidden="1" w:uiPriority="9" w:unhideWhenUsed="1" w:qFormat="1"/>
+    <w:lsdException w:name="heading 9" w:semiHidden="1" w:uiPriority="9" w:unhideWhenUsed="1" w:qFormat="1"/>
+    <w:lsdException w:name="index 1" w:semiHidden="1" w:unhideWhenUsed="1"/>
+    <w:lsdException w:name="index 2" w:semiHidden="1" w:unhideWhenUsed="1"/>
+    <w:lsdException w:name="index 3" w:semiHidden="1" w:unhideWhenUsed="1"/>
+    <w:lsdException w:name="index 4" w:semiHidden="1" w:unhideWhenUsed="1"/>
+    <w:lsdException w:name="index 5" w:semiHidden="1" w:unhideWhenUsed="1"/>
+    <w:lsdException w:name="index 6" w:semiHidden="1" w:unhideWhenUsed="1"/>
+    <w:lsdException w:name="index 7" w:semiHidden="1" w:unhideWhenUsed="1"/>
+    <w:lsdException w:name="index 8" w:semiHidden="1" w:unhideWhenUsed="1"/>
+    <w:lsdException w:name="index 9" w:semiHidden="1" w:unhideWhenUsed="1"/>
+    <w:lsdException w:name="toc 1" w:semiHidden="1" w:uiPriority="39" w:unhideWhenUsed="1"/>
+    <w:lsdException w:name="toc 2" w:semiHidden="1" w:uiPriority="39" w:unhideWhenUsed="1"/>
+    <w:lsdException w:name="toc 3" w:semiHidden="1" w:uiPriority="39" w:unhideWhenUsed="1"/>
+    <w:lsdException w:name="toc 4" w:semiHidden="1" w:uiPriority="39" w:unhideWhenUsed="1"/>
+    <w:lsdException w:name="toc 5" w:semiHidden="1" w:uiPriority="39" w:unhideWhenUsed="1"/>
+    <w:lsdException w:name="toc 6" w:semiHidden="1" w:uiPriority="39" w:unhideWhenUsed="1"/>
+    <w:lsdException w:name="toc 7" w:semiHidden="1" w:uiPriority="39" w:unhideWhenUsed="1"/>
+    <w:lsdException w:name="toc 8" w:semiHidden="1" w:uiPriority="39" w:unhideWhenUsed="1"/>
+    <w:lsdException w:name="toc 9" w:semiHidden="1" w:uiPriority="39" w:unhideWhenUsed="1"/>
+    <w:lsdException w:name="Normal Indent" w:semiHidden="1" w:unhideWhenUsed="1"/>
+    <w:lsdException w:name="footnote text" w:semiHidden="1" w:unhideWhenUsed="1"/>
+    <w:lsdException w:name="annotation text" w:semiHidden="1" w:unhideWhenUsed="1"/>
+    <w:lsdException w:name="header" w:semiHidden="1" w:unhideWhenUsed="1"/>
+    <w:lsdException w:name="footer" w:semiHidden="1" w:unhideWhenUsed="1"/>
+    <w:lsdException w:name="index heading" w:semiHidden="1" w:unhideWhenUsed="1"/>
+    <w:lsdException w:name="caption" w:semiHidden="1" w:uiPriority="35" w:unhideWhenUsed="1" w:qFormat="1"/>
+    <w:lsdException w:name="table of figures" w:semiHidden="1" w:unhideWhenUsed="1"/>
+    <w:lsdException w:name="envelope address" w:semiHidden="1" w:unhideWhenUsed="1"/>
+    <w:lsdException w:name="envelope return" w:semiHidden="1" w:unhideWhenUsed="1"/>
+    <w:lsdException w:name="footnote reference" w:semiHidden="1" w:unhideWhenUsed="1"/>
+    <w:lsdException w:name="annotation reference" w:semiHidden="1" w:unhideWhenUsed="1"/>
+    <w:lsdException w:name="line number" w:semiHidden="1" w:unhideWhenUsed="1"/>
+    <w:lsdException w:name="page number" w:semiHidden="1" w:unhideWhenUsed="1"/>
+    <w:lsdException w:name="endnote reference" w:semiHidden="1" w:unhideWhenUsed="1"/>
+    <w:lsdException w:name="endnote text" w:semiHidden="1" w:unhideWhenUsed="1"/>
+    <w:lsdException w:name="table of authorities" w:semiHidden="1" w:unhideWhenUsed="1"/>
+    <w:lsdException w:name="macro" w:semiHidden="1" w:unhideWhenUsed="1"/>
+    <w:lsdException w:name="toa heading" w:semiHidden="1" w:unhideWhenUsed="1"/>
+    <w:lsdException w:name="List" w:semiHidden="1" w:unhideWhenUsed="1"/>
+    <w:lsdException w:name="List Bullet" w:semiHidden="1" w:unhideWhenUsed="1"/>
+    <w:lsdException w:name="List Number" w:semiHidden="1" w:unhideWhenUsed="1"/>
+    <w:lsdException w:name="List 2" w:semiHidden="1" w:unhideWhenUsed="1"/>
+    <w:lsdException w:name="List 3" w:semiHidden="1" w:unhideWhenUsed="1"/>
+    <w:lsdException w:name="List 4" w:semiHidden="1" w:unhideWhenUsed="1"/>
+    <w:lsdException w:name="List 5" w:semiHidden="1" w:unhideWhenUsed="1"/>
+    <w:lsdException w:name="List Bullet 2" w:semiHidden="1" w:unhideWhenUsed="1"/>
+    <w:lsdException w:name="List Bullet 3" w:semiHidden="1" w:unhideWhenUsed="1"/>
+    <w:lsdException w:name="List Bullet 4" w:semiHidden="1" w:unhideWhenUsed="1"/>
+    <w:lsdException w:name="List Bullet 5" w:semiHidden="1" w:unhideWhenUsed="1"/>
+    <w:lsdException w:name="List Number 2" w:semiHidden="1" w:unhideWhenUsed="1"/>
+    <w:lsdException w:name="List Number 3" w:semiHidden="1" w:unhideWhenUsed="1"/>
+    <w:lsdException w:name="List Number 4" w:semiHidden="1" w:unhideWhenUsed="1"/>
+    <w:lsdException w:name="List Number 5" w:semiHidden="1" w:unhideWhenUsed="1"/>
+    <w:lsdException w:name="Title" w:uiPriority="10" w:qFormat="1"/>
+    <w:lsdException w:name="Closing" w:semiHidden="1" w:unhideWhenUsed="1"/>
+    <w:lsdException w:name="Signature" w:semiHidden="1" w:unhideWhenUsed="1"/>
+    <w:lsdException w:name="Default Paragraph Font" w:semiHidden="1" w:uiPriority="1" w:unhideWhenUsed="1"/>
+    <w:lsdException w:name="Body Text" w:semiHidden="1" w:unhideWhenUsed="1"/>
+    <w:lsdException w:name="Body Text Indent" w:semiHidden="1" w:unhideWhenUsed="1"/>
+    <w:lsdException w:name="List Continue" w:semiHidden="1" w:unhideWhenUsed="1"/>
+    <w:lsdException w:name="List Continue 2" w:semiHidden="1" w:unhideWhenUsed="1"/>
+    <w:lsdException w:name="List Continue 3" w:semiHidden="1" w:unhideWhenUsed="1"/>
+    <w:lsdException w:name="List Continue 4" w:semiHidden="1" w:unhideWhenUsed="1"/>
+    <w:lsdException w:name="List Continue 5" w:semiHidden="1" w:unhideWhenUsed="1"/>
+    <w:lsdException w:name="Message Header" w:semiHidden="1" w:unhideWhenUsed="1"/>
+    <w:lsdException w:name="Subtitle" w:uiPriority="11" w:qFormat="1"/>
+    <w:lsdException w:name="Salutation" w:semiHidden="1" w:unhideWhenUsed="1"/>
+    <w:lsdException w:name="Date" w:semiHidden="1" w:unhideWhenUsed="1"/>
+    <w:lsdException w:name="Body Text First Indent" w:semiHidden="1" w:unhideWhenUsed="1"/>
+    <w:lsdException w:name="Body Text First Indent 2" w:semiHidden="1" w:unhideWhenUsed="1"/>
+    <w:lsdException w:name="Note Heading" w:semiHidden="1" w:unhideWhenUsed="1"/>
+    <w:lsdException w:name="Body Text 2" w:semiHidden="1" w:unhideWhenUsed="1"/>
+    <w:lsdException w:name="Body Text 3" w:semiHidden="1" w:unhideWhenUsed="1"/>
+    <w:lsdException w:name="Body Text Indent 2" w:semiHidden="1" w:unhideWhenUsed="1"/>
+    <w:lsdException w:name="Body Text Indent 3" w:semiHidden="1" w:unhideWhenUsed="1"/>
+    <w:lsdException w:name="Block Text" w:semiHidden="1" w:unhideWhenUsed="1"/>
+    <w:lsdException w:name="Hyperlink" w:semiHidden="1" w:unhideWhenUsed="1"/>
+    <w:lsdException w:name="FollowedHyperlink" w:semiHidden="1" w:unhideWhenUsed="1"/>
+    <w:lsdException w:name="Strong" w:uiPriority="22" w:qFormat="1"/>
+    <w:lsdException w:name="Emphasis" w:uiPriority="20" w:qFormat="1"/>
+    <w:lsdException w:name="Document Map" w:semiHidden="1" w:unhideWhenUsed="1"/>
+    <w:lsdException w:name="Plain Text" w:semiHidden="1" w:unhideWhenUsed="1"/>
+    <w:lsdException w:name="E-mail Signature" w:semiHidden="1" w:unhideWhenUsed="1"/>
+    <w:lsdException w:name="HTML Top of Form" w:semiHidden="1" w:unhideWhenUsed="1"/>
+    <w:lsdException w:name="HTML Bottom of Form" w:semiHidden="1" w:unhideWhenUsed="1"/>
+    <w:lsdException w:name="Normal (Web)" w:semiHidden="1" w:unhideWhenUsed="1"/>
+    <w:lsdException w:name="HTML Acronym" w:semiHidden="1" w:unhideWhenUsed="1"/>
+    <w:lsdException w:name="HTML Address" w:semiHidden="1" w:unhideWhenUsed="1"/>
+    <w:lsdException w:name="HTML Cite" w:semiHidden="1" w:unhideWhenUsed="1"/>
+    <w:lsdException w:name="HTML Code" w:semiHidden="1" w:unhideWhenUsed="1"/>
+    <w:lsdException w:name="HTML Definition" w:semiHidden="1" w:unhideWhenUsed="1"/>
+    <w:lsdException w:name="HTML Keyboard" w:semiHidden="1" w:unhideWhenUsed="1"/>
+    <w:lsdException w:name="HTML Preformatted" w:semiHidden="1" w:unhideWhenUsed="1"/>
+    <w:lsdException w:name="HTML Sample" w:semiHidden="1" w:unhideWhenUsed="1"/>
+    <w:lsdException w:name="HTML Typewriter" w:semiHidden="1" w:unhideWhenUsed="1"/>
+    <w:lsdException w:name="HTML Variable" w:semiHidden="1" w:unhideWhenUsed="1"/>
+    <w:lsdException w:name="Normal Table" w:semiHidden="1" w:unhideWhenUsed="1"/>
+    <w:lsdException w:name="annotation subject" w:semiHidden="1" w:unhideWhenUsed="1"/>
+    <w:lsdException w:name="No List" w:semiHidden="1" w:unhideWhenUsed="1"/>
+    <w:lsdException w:name="Outline List 1" w:semiHidden="1" w:unhideWhenUsed="1"/>
+    <w:lsdException w:name="Outline List 2" w:semiHidden="1" w:unhideWhenUsed="1"/>
+    <w:lsdException w:name="Outline List 3" w:semiHidden="1" w:unhideWhenUsed="1"/>
+    <w:lsdException w:name="Table Simple 1" w:semiHidden="1" w:unhideWhenUsed="1"/>
+    <w:lsdException w:name="Table Simple 2" w:semiHidden="1" w:unhideWhenUsed="1"/>
+    <w:lsdException w:name="Table Simple 3" w:semiHidden="1" w:unhideWhenUsed="1"/>
+    <w:lsdException w:name="Table Classic 1" w:semiHidden="1" w:unhideWhenUsed="1"/>
+    <w:lsdException w:name="Table Classic 2" w:semiHidden="1" w:unhideWhenUsed="1"/>
+    <w:lsdException w:name="Table Classic 3" w:semiHidden="1" w:unhideWhenUsed="1"/>
+    <w:lsdException w:name="Table Classic 4" w:semiHidden="1" w:unhideWhenUsed="1"/>
+    <w:lsdException w:name="Table Colorful 1" w:semiHidden="1" w:unhideWhenUsed="1"/>
+    <w:lsdException w:name="Table Colorful 2" w:semiHidden="1" w:unhideWhenUsed="1"/>
+    <w:lsdException w:name="Table Colorful 3" w:semiHidden="1" w:unhideWhenUsed="1"/>
+    <w:lsdException w:name="Table Columns 1" w:semiHidden="1" w:unhideWhenUsed="1"/>
+    <w:lsdException w:name="Table Columns 2" w:semiHidden="1" w:unhideWhenUsed="1"/>
+    <w:lsdException w:name="Table Columns 3" w:semiHidden="1" w:unhideWhenUsed="1"/>
+    <w:lsdException w:name="Table Columns 4" w:semiHidden="1" w:unhideWhenUsed="1"/>
+    <w:lsdException w:name="Table Columns 5" w:semiHidden="1" w:unhideWhenUsed="1"/>
+    <w:lsdException w:name="Table Grid 1" w:semiHidden="1" w:unhideWhenUsed="1"/>
+    <w:lsdException w:name="Table Grid 2" w:semiHidden="1" w:unhideWhenUsed="1"/>
+    <w:lsdException w:name="Table Grid 3" w:semiHidden="1" w:unhideWhenUsed="1"/>
+    <w:lsdException w:name="Table Grid 4" w:semiHidden="1" w:unhideWhenUsed="1"/>
+    <w:lsdException w:name="Table Grid 5" w:semiHidden="1" w:unhideWhenUsed="1"/>
+    <w:lsdException w:name="Table Grid 6" w:semiHidden="1" w:unhideWhenUsed="1"/>
+    <w:lsdException w:name="Table Grid 7" w:semiHidden="1" w:unhideWhenUsed="1"/>
+    <w:lsdException w:name="Table Grid 8" w:semiHidden="1" w:unhideWhenUsed="1"/>
+    <w:lsdException w:name="Table List 1" w:semiHidden="1" w:unhideWhenUsed="1"/>
+    <w:lsdException w:name="Table List 2" w:semiHidden="1" w:unhideWhenUsed="1"/>
+    <w:lsdException w:name="Table List 3" w:semiHidden="1" w:unhideWhenUsed="1"/>
+    <w:lsdException w:name="Table List 4" w:semiHidden="1" w:unhideWhenUsed="1"/>
+    <w:lsdException w:name="Table List 5" w:semiHidden="1" w:unhideWhenUsed="1"/>
+    <w:lsdException w:name="Table List 6" w:semiHidden="1" w:unhideWhenUsed="1"/>
+    <w:lsdException w:name="Table List 7" w:semiHidden="1" w:unhideWhenUsed="1"/>
+    <w:lsdException w:name="Table List 8" w:semiHidden="1" w:unhideWhenUsed="1"/>
+    <w:lsdException w:name="Table 3D effects 1" w:semiHidden="1" w:unhideWhenUsed="1"/>
+    <w:lsdException w:name="Table 3D effects 2" w:semiHidden="1" w:unhideWhenUsed="1"/>
+    <w:lsdException w:name="Table 3D effects 3" w:semiHidden="1" w:unhideWhenUsed="1"/>
+    <w:lsdException w:name="Table Contemporary" w:semiHidden="1" w:unhideWhenUsed="1"/>
+    <w:lsdException w:name="Table Elegant" w:semiHidden="1" w:unhideWhenUsed="1"/>
+    <w:lsdException w:name="Table Professional" w:semiHidden="1" w:unhideWhenUsed="1"/>
+    <w:lsdException w:name="Table Subtle 1" w:semiHidden="1" w:unhideWhenUsed="1"/>
+    <w:lsdException w:name="Table Subtle 2" w:semiHidden="1" w:unhideWhenUsed="1"/>
+    <w:lsdException w:name="Table Web 1" w:semiHidden="1" w:unhideWhenUsed="1"/>
+    <w:lsdException w:name="Table Web 2" w:semiHidden="1" w:unhideWhenUsed="1"/>
+    <w:lsdException w:name="Table Web 3" w:semiHidden="1" w:unhideWhenUsed="1"/>
+    <w:lsdException w:name="Balloon Text" w:semiHidden="1" w:unhideWhenUsed="1"/>
+    <w:lsdException w:name="Table Grid" w:uiPriority="39"/>
+    <w:lsdException w:name="Table Theme" w:semiHidden="1" w:unhideWhenUsed="1"/>
+    <w:lsdException w:name="Placeholder Text" w:semiHidden="1"/>
+    <w:lsdException w:name="No Spacing" w:uiPriority="1" w:qFormat="1"/>
+    <w:lsdException w:name="Light Shading" w:uiPriority="60"/>
+    <w:lsdException w:name="Light List" w:uiPriority="61"/>
+    <w:lsdException w:name="Light Grid" w:uiPriority="62"/>
+    <w:lsdException w:name="Medium Shading 1" w:uiPriority="63"/>
+    <w:lsdException w:name="Medium Shading 2" w:uiPriority="64"/>
+    <w:lsdException w:name="Medium List 1" w:uiPriority="65"/>
+    <w:lsdException w:name="Medium List 2" w:uiPriority="66"/>
+    <w:lsdException w:name="Medium Grid 1" w:uiPriority="67"/>
+    <w:lsdException w:name="Medium Grid 2" w:uiPriority="68"/>
+    <w:lsdException w:name="Medium Grid 3" w:uiPriority="69"/>
+    <w:lsdException w:name="Dark List" w:uiPriority="70"/>
+    <w:lsdException w:name="Colorful Shading" w:uiPriority="71"/>
+    <w:lsdException w:name="Colorful List" w:uiPriority="72"/>
+    <w:lsdException w:name="Colorful Grid" w:uiPriority="73"/>
+    <w:lsdException w:name="Light Shading Accent 1" w:uiPriority="60"/>
+    <w:lsdException w:name="Light List Accent 1" w:uiPriority="61"/>
+    <w:lsdException w:name="Light Grid Accent 1" w:uiPriority="62"/>
+    <w:lsdException w:name="Medium Shading 1 Accent 1" w:uiPriority="63"/>
+    <w:lsdException w:name="Medium Shading 2 Accent 1" w:uiPriority="64"/>
+    <w:lsdException w:name="Medium List 1 Accent 1" w:uiPriority="65"/>
+    <w:lsdException w:name="Revision" w:semiHidden="1"/>
+    <w:lsdException w:name="List Paragraph" w:uiPriority="34" w:qFormat="1"/>
+    <w:lsdException w:name="Quote" w:uiPriority="29" w:qFormat="1"/>
+    <w:lsdException w:name="Intense Quote" w:uiPriority="30" w:qFormat="1"/>
+    <w:lsdException w:name="Medium List 2 Accent 1" w:uiPriority="66"/>
+    <w:lsdException w:name="Medium Grid 1 Accent 1" w:uiPriority="67"/>
+    <w:lsdException w:name="Medium Grid 2 Accent 1" w:uiPriority="68"/>
+    <w:lsdException w:name="Medium Grid 3 Accent 1" w:uiPriority="69"/>
+    <w:lsdException w:name="Dark List Accent 1" w:uiPriority="70"/>
+    <w:lsdException w:name="Colorful Shading Accent 1" w:uiPriority="71"/>
+    <w:lsdException w:name="Colorful List Accent 1" w:uiPriority="72"/>
+    <w:lsdException w:name="Colorful Grid Accent 1" w:uiPriority="73"/>
+    <w:lsdException w:name="Light Shading Accent 2" w:uiPriority="60"/>
+    <w:lsdException w:name="Light List Accent 2" w:uiPriority="61"/>
+    <w:lsdException w:name="Light Grid Accent 2" w:uiPriority="62"/>
+    <w:lsdException w:name="Medium Shading 1 Accent 2" w:uiPriority="63"/>
+    <w:lsdException w:name="Medium Shading 2 Accent 2" w:uiPriority="64"/>
+    <w:lsdException w:name="Medium List 1 Accent 2" w:uiPriority="65"/>
+    <w:lsdException w:name="Medium List 2 Accent 2" w:uiPriority="66"/>
+    <w:lsdException w:name="Medium Grid 1 Accent 2" w:uiPriority="67"/>
+    <w:lsdException w:name="Medium Grid 2 Accent 2" w:uiPriority="68"/>
+    <w:lsdException w:name="Medium Grid 3 Accent 2" w:uiPriority="69"/>
+    <w:lsdException w:name="Dark List Accent 2" w:uiPriority="70"/>
+    <w:lsdException w:name="Colorful Shading Accent 2" w:uiPriority="71"/>
+    <w:lsdException w:name="Colorful List Accent 2" w:uiPriority="72"/>
+    <w:lsdException w:name="Colorful Grid Accent 2" w:uiPriority="73"/>
+    <w:lsdException w:name="Light Shading Accent 3" w:uiPriority="60"/>
+    <w:lsdException w:name="Light List Accent 3" w:uiPriority="61"/>
+    <w:lsdException w:name="Light Grid Accent 3" w:uiPriority="62"/>
+    <w:lsdException w:name="Medium Shading 1 Accent 3" w:uiPriority="63"/>
+    <w:lsdException w:name="Medium Shading 2 Accent 3" w:uiPriority="64"/>
+    <w:lsdException w:name="Medium List 1 Accent 3" w:uiPriority="65"/>
+    <w:lsdException w:name="Medium List 2 Accent 3" w:uiPriority="66"/>
+    <w:lsdException w:name="Medium Grid 1 Accent 3" w:uiPriority="67"/>
+    <w:lsdException w:name="Medium Grid 2 Accent 3" w:uiPriority="68"/>
+    <w:lsdException w:name="Medium Grid 3 Accent 3" w:uiPriority="69"/>
+    <w:lsdException w:name="Dark List Accent 3" w:uiPriority="70"/>
+    <w:lsdException w:name="Colorful Shading Accent 3" w:uiPriority="71"/>
+    <w:lsdException w:name="Colorful List Accent 3" w:uiPriority="72"/>
+    <w:lsdException w:name="Colorful Grid Accent 3" w:uiPriority="73"/>
+    <w:lsdException w:name="Light Shading Accent 4" w:uiPriority="60"/>
+    <w:lsdException w:name="Light List Accent 4" w:uiPriority="61"/>
+    <w:lsdException w:name="Light Grid Accent 4" w:uiPriority="62"/>
+    <w:lsdException w:name="Medium Shading 1 Accent 4" w:uiPriority="63"/>
+    <w:lsdException w:name="Medium Shading 2 Accent 4" w:uiPriority="64"/>
+    <w:lsdException w:name="Medium List 1 Accent 4" w:uiPriority="65"/>
+    <w:lsdException w:name="Medium List 2 Accent 4" w:uiPriority="66"/>
+    <w:lsdException w:name="Medium Grid 1 Accent 4" w:uiPriority="67"/>
+    <w:lsdException w:name="Medium Grid 2 Accent 4" w:uiPriority="68"/>
+    <w:lsdException w:name="Medium Grid 3 Accent 4" w:uiPriority="69"/>
+    <w:lsdException w:name="Dark List Accent 4" w:uiPriority="70"/>
+    <w:lsdException w:name="Colorful Shading Accent 4" w:uiPriority="71"/>
+    <w:lsdException w:name="Colorful List Accent 4" w:uiPriority="72"/>
+    <w:lsdException w:name="Colorful Grid Accent 4" w:uiPriority="73"/>
+    <w:lsdException w:name="Light Shading Accent 5" w:uiPriority="60"/>
+    <w:lsdException w:name="Light List Accent 5" w:uiPriority="61"/>
+    <w:lsdException w:name="Light Grid Accent 5" w:uiPriority="62"/>
+    <w:lsdException w:name="Medium Shading 1 Accent 5" w:uiPriority="63"/>
+    <w:lsdException w:name="Medium Shading 2 Accent 5" w:uiPriority="64"/>
+    <w:lsdException w:name="Medium List 1 Accent 5" w:uiPriority="65"/>
+    <w:lsdException w:name="Medium List 2 Accent 5" w:uiPriority="66"/>
+    <w:lsdException w:name="Medium Grid 1 Accent 5" w:uiPriority="67"/>
+    <w:lsdException w:name="Medium Grid 2 Accent 5" w:uiPriority="68"/>
+    <w:lsdException w:name="Medium Grid 3 Accent 5" w:uiPriority="69"/>
+    <w:lsdException w:name="Dark List Accent 5" w:uiPriority="70"/>
+    <w:lsdException w:name="Colorful Shading Accent 5" w:uiPriority="71"/>
+    <w:lsdException w:name="Colorful List Accent 5" w:uiPriority="72"/>
+    <w:lsdException w:name="Colorful Grid Accent 5" w:uiPriority="73"/>
+    <w:lsdException w:name="Light Shading Accent 6" w:uiPriority="60"/>
+    <w:lsdException w:name="Light List Accent 6" w:uiPriority="61"/>
+    <w:lsdException w:name="Light Grid Accent 6" w:uiPriority="62"/>
+    <w:lsdException w:name="Medium Shading 1 Accent 6" w:uiPriority="63"/>
+    <w:lsdException w:name="Medium Shading 2 Accent 6" w:uiPriority="64"/>
+    <w:lsdException w:name="Medium List 1 Accent 6" w:uiPriority="65"/>
+    <w:lsdException w:name="Medium List 2 Accent 6" w:uiPriority="66"/>
+    <w:lsdException w:name="Medium Grid 1 Accent 6" w:uiPriority="67"/>
+    <w:lsdException w:name="Medium Grid 2 Accent 6" w:uiPriority="68"/>
+    <w:lsdException w:name="Medium Grid 3 Accent 6" w:uiPriority="69"/>
+    <w:lsdException w:name="Dark List Accent 6" w:uiPriority="70"/>
+    <w:lsdException w:name="Colorful Shading Accent 6" w:uiPriority="71"/>
+    <w:lsdException w:name="Colorful List Accent 6" w:uiPriority="72"/>
+    <w:lsdException w:name="Colorful Grid Accent 6" w:uiPriority="73"/>
+    <w:lsdException w:name="Subtle Emphasis" w:uiPriority="19" w:qFormat="1"/>
+    <w:lsdException w:name="Intense Emphasis" w:uiPriority="21" w:qFormat="1"/>
+    <w:lsdException w:name="Subtle Reference" w:uiPriority="31" w:qFormat="1"/>
+    <w:lsdException w:name="Intense Reference" w:uiPriority="32" w:qFormat="1"/>
+    <w:lsdException w:name="Book Title" w:uiPriority="33" w:qFormat="1"/>
+    <w:lsdException w:name="Bibliography" w:semiHidden="1" w:uiPriority="37" w:unhideWhenUsed="1"/>
+    <w:lsdException w:name="TOC Heading" w:semiHidden="1" w:uiPriority="39" w:unhideWhenUsed="1" w:qFormat="1"/>
+    <w:lsdException w:name="Plain Table 1" w:uiPriority="41"/>
+    <w:lsdException w:name="Plain Table 2" w:uiPriority="42"/>
+    <w:lsdException w:name="Plain Table 3" w:uiPriority="43"/>
+    <w:lsdException w:name="Plain Table 4" w:uiPriority="44"/>
+    <w:lsdException w:name="Plain Table 5" w:uiPriority="45"/>
+    <w:lsdException w:name="Grid Table Light" w:uiPriority="40"/>
+    <w:lsdException w:name="Grid Table 1 Light" w:uiPriority="46"/>
+    <w:lsdException w:name="Grid Table 2" w:uiPriority="47"/>
+    <w:lsdException w:name="Grid Table 3" w:uiPriority="48"/>
+    <w:lsdException w:name="Grid Table 4" w:uiPriority="49"/>
+    <w:lsdException w:name="Grid Table 5 Dark" w:uiPriority="50"/>
+    <w:lsdException w:name="Grid Table 6 Colorful" w:uiPriority="51"/>
+    <w:lsdException w:name="Grid Table 7 Colorful" w:uiPriority="52"/>
+    <w:lsdException w:name="Grid Table 1 Light Accent 1" w:uiPriority="46"/>
+    <w:lsdException w:name="Grid Table 2 Accent 1" w:uiPriority="47"/>
+    <w:lsdException w:name="Grid Table 3 Accent 1" w:uiPriority="48"/>
+    <w:lsdException w:name="Grid Table 4 Accent 1" w:uiPriority="49"/>
+    <w:lsdException w:name="Grid Table 5 Dark Accent 1" w:uiPriority="50"/>
+    <w:lsdException w:name="Grid Table 6 Colorful Accent 1" w:uiPriority="51"/>
+    <w:lsdException w:name="Grid Table 7 Colorful Accent 1" w:uiPriority="52"/>
+    <w:lsdException w:name="Grid Table 1 Light Accent 2" w:uiPriority="46"/>
+    <w:lsdException w:name="Grid Table 2 Accent 2" w:uiPriority="47"/>
+    <w:lsdException w:name="Grid Table 3 Accent 2" w:uiPriority="48"/>
+    <w:lsdException w:name="Grid Table 4 Accent 2" w:uiPriority="49"/>
+    <w:lsdException w:name="Grid Table 5 Dark Accent 2" w:uiPriority="50"/>
+    <w:lsdException w:name="Grid Table 6 Colorful Accent 2" w:uiPriority="51"/>
+    <w:lsdException w:name="Grid Table 7 Colorful Accent 2" w:uiPriority="52"/>
+    <w:lsdException w:name="Grid Table 1 Light Accent 3" w:uiPriority="46"/>
+    <w:lsdException w:name="Grid Table 2 Accent 3" w:uiPriority="47"/>
+    <w:lsdException w:name="Grid Table 3 Accent 3" w:uiPriority="48"/>
+    <w:lsdException w:name="Grid Table 4 Accent 3" w:uiPriority="49"/>
+    <w:lsdException w:name="Grid Table 5 Dark Accent 3" w:uiPriority="50"/>
+    <w:lsdException w:name="Grid Table 6 Colorful Accent 3" w:uiPriority="51"/>
+    <w:lsdException w:name="Grid Table 7 Colorful Accent 3" w:uiPriority="52"/>
+    <w:lsdException w:name="Grid Table 1 Light Accent 4" w:uiPriority="46"/>
+    <w:lsdException w:name="Grid Table 2 Accent 4" w:uiPriority="47"/>
+    <w:lsdException w:name="Grid Table 3 Accent 4" w:uiPriority="48"/>
+    <w:lsdException w:name="Grid Table 4 Accent 4" w:uiPriority="49"/>
+    <w:lsdException w:name="Grid Table 5 Dark Accent 4" w:uiPriority="50"/>
+    <w:lsdException w:name="Grid Table 6 Colorful Accent 4" w:uiPriority="51"/>
+    <w:lsdException w:name="Grid Table 7 Colorful Accent 4" w:uiPriority="52"/>
+    <w:lsdException w:name="Grid Table 1 Light Accent 5" w:uiPriority="46"/>
+    <w:lsdException w:name="Grid Table 2 Accent 5" w:uiPriority="47"/>
+    <w:lsdException w:name="Grid Table 3 Accent 5" w:uiPriority="48"/>
+    <w:lsdException w:name="Grid Table 4 Accent 5" w:uiPriority="49"/>
+    <w:lsdException w:name="Grid Table 5 Dark Accent 5" w:uiPriority="50"/>
+    <w:lsdException w:name="Grid Table 6 Colorful Accent 5" w:uiPriority="51"/>
+    <w:lsdException w:name="Grid Table 7 Colorful Accent 5" w:uiPriority="52"/>
+    <w:lsdException w:name="Grid Table 1 Light Accent 6" w:uiPriority="46"/>
+    <w:lsdException w:name="Grid Table 2 Accent 6" w:uiPriority="47"/>
+    <w:lsdException w:name="Grid Table 3 Accent 6" w:uiPriority="48"/>
+    <w:lsdException w:name="Grid Table 4 Accent 6" w:uiPriority="49"/>
+    <w:lsdException w:name="Grid Table 5 Dark Accent 6" w:uiPriority="50"/>
+    <w:lsdException w:name="Grid Table 6 Colorful Accent 6" w:uiPriority="51"/>
+    <w:lsdException w:name="Grid Table 7 Colorful Accent 6" w:uiPriority="52"/>
+    <w:lsdException w:name="List Table 1 Light" w:uiPriority="46"/>
+    <w:lsdException w:name="List Table 2" w:uiPriority="47"/>
+    <w:lsdException w:name="List Table 3" w:uiPriority="48"/>
+    <w:lsdException w:name="List Table 4" w:uiPriority="49"/>
+    <w:lsdException w:name="List Table 5 Dark" w:uiPriority="50"/>
+    <w:lsdException w:name="List Table 6 Colorful" w:uiPriority="51"/>
+    <w:lsdException w:name="List Table 7 Colorful" w:uiPriority="52"/>
+    <w:lsdException w:name="List Table 1 Light Accent 1" w:uiPriority="46"/>
+    <w:lsdException w:name="List Table 2 Accent 1" w:uiPriority="47"/>
+    <w:lsdException w:name="List Table 3 Accent 1" w:uiPriority="48"/>
+    <w:lsdException w:name="List Table 4 Accent 1" w:uiPriority="49"/>
+    <w:lsdException w:name="List Table 5 Dark Accent 1" w:uiPriority="50"/>
+    <w:lsdException w:name="List Table 6 Colorful Accent 1" w:uiPriority="51"/>
+    <w:lsdException w:name="List Table 7 Colorful Accent 1" w:uiPriority="52"/>
+    <w:lsdException w:name="List Table 1 Light Accent 2" w:uiPriority="46"/>
+    <w:lsdException w:name="List Table 2 Accent 2" w:uiPriority="47"/>
+    <w:lsdException w:name="List Table 3 Accent 2" w:uiPriority="48"/>
+    <w:lsdException w:name="List Table 4 Accent 2" w:uiPriority="49"/>
+    <w:lsdException w:name="List Table 5 Dark Accent 2" w:uiPriority="50"/>
+    <w:lsdException w:name="List Table 6 Colorful Accent 2" w:uiPriority="51"/>
+    <w:lsdException w:name="List Table 7 Colorful Accent 2" w:uiPriority="52"/>
+    <w:lsdException w:name="List Table 1 Light Accent 3" w:uiPriority="46"/>
+    <w:lsdException w:name="List Table 2 Accent 3" w:uiPriority="47"/>
+    <w:lsdException w:name="List Table 3 Accent 3" w:uiPriority="48"/>
+    <w:lsdException w:name="List Table 4 Accent 3" w:uiPriority="49"/>
+    <w:lsdException w:name="List Table 5 Dark Accent 3" w:uiPriority="50"/>
+    <w:lsdException w:name="List Table 6 Colorful Accent 3" w:uiPriority="51"/>
+    <w:lsdException w:name="List Table 7 Colorful Accent 3" w:uiPriority="52"/>
+    <w:lsdException w:name="List Table 1 Light Accent 4" w:uiPriority="46"/>
+    <w:lsdException w:name="List Table 2 Accent 4" w:uiPriority="47"/>
+    <w:lsdException w:name="List Table 3 Accent 4" w:uiPriority="48"/>
+    <w:lsdException w:name="List Table 4 Accent 4" w:uiPriority="49"/>
+    <w:lsdException w:name="List Table 5 Dark Accent 4" w:uiPriority="50"/>
+    <w:lsdException w:name="List Table 6 Colorful Accent 4" w:uiPriority="51"/>
+    <w:lsdException w:name="List Table 7 Colorful Accent 4" w:uiPriority="52"/>
+    <w:lsdException w:name="List Table 1 Light Accent 5" w:uiPriority="46"/>
+    <w:lsdException w:name="List Table 2 Accent 5" w:uiPriority="47"/>
+    <w:lsdException w:name="List Table 3 Accent 5" w:uiPriority="48"/>
+    <w:lsdException w:name="List Table 4 Accent 5" w:uiPriority="49"/>
+    <w:lsdException w:name="List Table 5 Dark Accent 5" w:uiPriority="50"/>
+    <w:lsdException w:name="List Table 6 Colorful Accent 5" w:uiPriority="51"/>
+    <w:lsdException w:name="List Table 7 Colorful Accent 5" w:uiPriority="52"/>
+    <w:lsdException w:name="List Table 1 Light Accent 6" w:uiPriority="46"/>
+    <w:lsdException w:name="List Table 2 Accent 6" w:uiPriority="47"/>
+    <w:lsdException w:name="List Table 3 Accent 6" w:uiPriority="48"/>
+    <w:lsdException w:name="List Table 4 Accent 6" w:uiPriority="49"/>
+    <w:lsdException w:name="List Table 5 Dark Accent 6" w:uiPriority="50"/>
+    <w:lsdException w:name="List Table 6 Colorful Accent 6" w:uiPriority="51"/>
+    <w:lsdException w:name="List Table 7 Colorful Accent 6" w:uiPriority="52"/>
   </w:latentStyles>
   <w:style w:type="paragraph" w:default="1" w:styleId="Normal">
     <w:name w:val="Normal"/>
@@ -10266,7 +9330,7 @@
   <a:extraClrSchemeLst/>
   <a:extLst>
     <a:ext uri="{05A4C25C-085E-4340-85A3-A5531E510DB2}">
-      <thm15:themeFamily xmlns:thm15="http://schemas.microsoft.com/office/thememl/2012/main" xmlns="" name="Office Theme" id="{62F939B6-93AF-4DB8-9C6B-D6C7DFDC589F}" vid="{4A3C46E8-61CC-4603-A589-7422A47A8E4A}"/>
+      <thm15:themeFamily xmlns:thm15="http://schemas.microsoft.com/office/thememl/2012/main" name="Office Theme" id="{62F939B6-93AF-4DB8-9C6B-D6C7DFDC589F}" vid="{4A3C46E8-61CC-4603-A589-7422A47A8E4A}"/>
     </a:ext>
   </a:extLst>
 </a:theme>
@@ -10277,7 +9341,7 @@
 </file>
 
 <file path=customXml/itemProps1.xml><?xml version="1.0" encoding="utf-8"?>
-<ds:datastoreItem xmlns:ds="http://schemas.openxmlformats.org/officeDocument/2006/customXml" ds:itemID="{63FA8F49-611D-49A4-8767-B91ABD672696}">
+<ds:datastoreItem xmlns:ds="http://schemas.openxmlformats.org/officeDocument/2006/customXml" ds:itemID="{9D116298-AAF3-423D-86B1-8A2A22026B05}">
   <ds:schemaRefs>
     <ds:schemaRef ds:uri="http://schemas.openxmlformats.org/officeDocument/2006/bibliography"/>
   </ds:schemaRefs>

</xml_diff>